<commit_message>
Actualizar Referencias Subir Bibliografia
</commit_message>
<xml_diff>
--- a/Version/Documentación/Estado del Arte.docx
+++ b/Version/Documentación/Estado del Arte.docx
@@ -1,6 +1,6 @@
 
 <file path=word/document.xml><?xml version="1.0" encoding="utf-8"?>
-<w:document xmlns:wpc="http://schemas.microsoft.com/office/word/2010/wordprocessingCanvas" xmlns:mc="http://schemas.openxmlformats.org/markup-compatibility/2006" xmlns:o="urn:schemas-microsoft-com:office:office" xmlns:r="http://schemas.openxmlformats.org/officeDocument/2006/relationships" xmlns:m="http://schemas.openxmlformats.org/officeDocument/2006/math" xmlns:v="urn:schemas-microsoft-com:vml" xmlns:wp14="http://schemas.microsoft.com/office/word/2010/wordprocessingDrawing" xmlns:wp="http://schemas.openxmlformats.org/drawingml/2006/wordprocessingDrawing" xmlns:w10="urn:schemas-microsoft-com:office:word" xmlns:w="http://schemas.openxmlformats.org/wordprocessingml/2006/main" xmlns:w14="http://schemas.microsoft.com/office/word/2010/wordml" xmlns:wpg="http://schemas.microsoft.com/office/word/2010/wordprocessingGroup" xmlns:wpi="http://schemas.microsoft.com/office/word/2010/wordprocessingInk" xmlns:wne="http://schemas.microsoft.com/office/word/2006/wordml" xmlns:wps="http://schemas.microsoft.com/office/word/2010/wordprocessingShape" mc:Ignorable="w14 wp14">
+<w:document xmlns:ve="http://schemas.openxmlformats.org/markup-compatibility/2006" xmlns:o="urn:schemas-microsoft-com:office:office" xmlns:r="http://schemas.openxmlformats.org/officeDocument/2006/relationships" xmlns:m="http://schemas.openxmlformats.org/officeDocument/2006/math" xmlns:v="urn:schemas-microsoft-com:vml" xmlns:wp="http://schemas.openxmlformats.org/drawingml/2006/wordprocessingDrawing" xmlns:w10="urn:schemas-microsoft-com:office:word" xmlns:w="http://schemas.openxmlformats.org/wordprocessingml/2006/main" xmlns:wne="http://schemas.microsoft.com/office/word/2006/wordml">
   <w:body>
     <w:p>
       <w:pPr>
@@ -1435,36 +1435,72 @@
         </w:rPr>
         <w:t xml:space="preserve"> </w:t>
       </w:r>
-      <w:r>
-        <w:rPr>
-          <w:rFonts w:eastAsia="Times New Roman" w:cstheme="minorHAnsi"/>
-          <w:sz w:val="24"/>
-          <w:szCs w:val="24"/>
-          <w:highlight w:val="red"/>
-          <w:lang w:val="es-UY" w:eastAsia="es-UY"/>
-        </w:rPr>
-        <w:t>(</w:t>
-      </w:r>
-      <w:r>
-        <w:rPr>
-          <w:rFonts w:eastAsia="Times New Roman" w:cstheme="minorHAnsi"/>
-          <w:sz w:val="24"/>
-          <w:szCs w:val="24"/>
-          <w:highlight w:val="red"/>
-          <w:lang w:val="es-UY" w:eastAsia="es-UY"/>
-        </w:rPr>
-        <w:t>100</w:t>
-      </w:r>
-      <w:r>
-        <w:rPr>
-          <w:rFonts w:eastAsia="Times New Roman" w:cstheme="minorHAnsi"/>
-          <w:sz w:val="24"/>
-          <w:szCs w:val="24"/>
-          <w:highlight w:val="red"/>
-          <w:lang w:val="es-UY" w:eastAsia="es-UY"/>
-        </w:rPr>
-        <w:t>)</w:t>
-      </w:r>
+      <w:sdt>
+        <w:sdtPr>
+          <w:rPr>
+            <w:rFonts w:eastAsia="Times New Roman" w:cstheme="minorHAnsi"/>
+            <w:color w:val="000000"/>
+            <w:sz w:val="24"/>
+            <w:szCs w:val="24"/>
+            <w:lang w:val="es-UY" w:eastAsia="es-UY"/>
+          </w:rPr>
+          <w:id w:val="61983224"/>
+          <w:citation/>
+        </w:sdtPr>
+        <w:sdtContent>
+          <w:r>
+            <w:rPr>
+              <w:rFonts w:eastAsia="Times New Roman" w:cstheme="minorHAnsi"/>
+              <w:color w:val="000000"/>
+              <w:sz w:val="24"/>
+              <w:szCs w:val="24"/>
+              <w:lang w:val="es-UY" w:eastAsia="es-UY"/>
+            </w:rPr>
+            <w:fldChar w:fldCharType="begin"/>
+          </w:r>
+          <w:r>
+            <w:rPr>
+              <w:rFonts w:eastAsia="Times New Roman" w:cstheme="minorHAnsi"/>
+              <w:color w:val="000000"/>
+              <w:sz w:val="24"/>
+              <w:szCs w:val="24"/>
+              <w:lang w:val="es-UY" w:eastAsia="es-UY"/>
+            </w:rPr>
+            <w:instrText xml:space="preserve"> CITATION Gal13 \l 1033 </w:instrText>
+          </w:r>
+          <w:r>
+            <w:rPr>
+              <w:rFonts w:eastAsia="Times New Roman" w:cstheme="minorHAnsi"/>
+              <w:color w:val="000000"/>
+              <w:sz w:val="24"/>
+              <w:szCs w:val="24"/>
+              <w:lang w:val="es-UY" w:eastAsia="es-UY"/>
+            </w:rPr>
+            <w:fldChar w:fldCharType="separate"/>
+          </w:r>
+          <w:r>
+            <w:rPr>
+              <w:rFonts w:eastAsia="Times New Roman" w:cstheme="minorHAnsi"/>
+              <w:noProof/>
+              <w:color w:val="000000"/>
+              <w:sz w:val="24"/>
+              <w:szCs w:val="24"/>
+              <w:lang w:val="es-UY" w:eastAsia="es-UY"/>
+            </w:rPr>
+            <w:t>[1]</w:t>
+          </w:r>
+          <w:r>
+            <w:rPr>
+              <w:rFonts w:eastAsia="Times New Roman" w:cstheme="minorHAnsi"/>
+              <w:color w:val="000000"/>
+              <w:sz w:val="24"/>
+              <w:szCs w:val="24"/>
+              <w:lang w:val="es-UY" w:eastAsia="es-UY"/>
+            </w:rPr>
+            <w:fldChar w:fldCharType="end"/>
+          </w:r>
+        </w:sdtContent>
+      </w:sdt>
     </w:p>
     <w:p>
       <w:pPr>
@@ -1923,7 +1959,6 @@
       <w:r>
         <w:rPr>
           <w:rFonts w:eastAsia="Times New Roman" w:cstheme="minorHAnsi"/>
-          <w:color w:val="000000"/>
           <w:sz w:val="24"/>
           <w:szCs w:val="24"/>
           <w:lang w:val="es-UY" w:eastAsia="es-UY"/>
@@ -1933,37 +1968,78 @@
       <w:r>
         <w:rPr>
           <w:rFonts w:eastAsia="Times New Roman" w:cstheme="minorHAnsi"/>
-          <w:color w:val="000000"/>
           <w:sz w:val="24"/>
           <w:szCs w:val="24"/>
           <w:lang w:val="es-UY" w:eastAsia="es-UY"/>
         </w:rPr>
         <w:t xml:space="preserve"> </w:t>
       </w:r>
-      <w:proofErr w:type="gramStart"/>
-      <w:r>
-        <w:rPr>
-          <w:rFonts w:eastAsia="Times New Roman" w:cstheme="minorHAnsi"/>
-          <w:color w:val="000000"/>
-          <w:sz w:val="24"/>
-          <w:szCs w:val="24"/>
-          <w:highlight w:val="red"/>
-          <w:lang w:val="es-UY" w:eastAsia="es-UY"/>
-        </w:rPr>
-        <w:t>/(</w:t>
-      </w:r>
-      <w:proofErr w:type="gramEnd"/>
-      <w:r>
-        <w:rPr>
-          <w:rFonts w:eastAsia="Times New Roman" w:cstheme="minorHAnsi"/>
-          <w:color w:val="000000"/>
-          <w:sz w:val="24"/>
-          <w:szCs w:val="24"/>
-          <w:highlight w:val="red"/>
-          <w:lang w:val="es-UY" w:eastAsia="es-UY"/>
-        </w:rPr>
-        <w:t>REF)</w:t>
-      </w:r>
+      <w:sdt>
+        <w:sdtPr>
+          <w:rPr>
+            <w:rFonts w:eastAsia="Times New Roman" w:cstheme="minorHAnsi"/>
+            <w:color w:val="000000"/>
+            <w:sz w:val="24"/>
+            <w:szCs w:val="24"/>
+            <w:lang w:val="es-UY" w:eastAsia="es-UY"/>
+          </w:rPr>
+          <w:id w:val="61983225"/>
+          <w:citation/>
+        </w:sdtPr>
+        <w:sdtContent>
+          <w:r>
+            <w:rPr>
+              <w:rFonts w:eastAsia="Times New Roman" w:cstheme="minorHAnsi"/>
+              <w:color w:val="000000"/>
+              <w:sz w:val="24"/>
+              <w:szCs w:val="24"/>
+              <w:lang w:val="es-UY" w:eastAsia="es-UY"/>
+            </w:rPr>
+            <w:fldChar w:fldCharType="begin"/>
+          </w:r>
+          <w:r>
+            <w:rPr>
+              <w:rFonts w:eastAsia="Times New Roman" w:cstheme="minorHAnsi"/>
+              <w:color w:val="000000"/>
+              <w:sz w:val="24"/>
+              <w:szCs w:val="24"/>
+              <w:lang w:val="es-UY" w:eastAsia="es-UY"/>
+            </w:rPr>
+            <w:instrText xml:space="preserve"> CITATION Gal13 \l 1033 </w:instrText>
+          </w:r>
+          <w:r>
+            <w:rPr>
+              <w:rFonts w:eastAsia="Times New Roman" w:cstheme="minorHAnsi"/>
+              <w:color w:val="000000"/>
+              <w:sz w:val="24"/>
+              <w:szCs w:val="24"/>
+              <w:lang w:val="es-UY" w:eastAsia="es-UY"/>
+            </w:rPr>
+            <w:fldChar w:fldCharType="separate"/>
+          </w:r>
+          <w:r>
+            <w:rPr>
+              <w:rFonts w:eastAsia="Times New Roman" w:cstheme="minorHAnsi"/>
+              <w:noProof/>
+              <w:color w:val="000000"/>
+              <w:sz w:val="24"/>
+              <w:szCs w:val="24"/>
+              <w:lang w:val="es-UY" w:eastAsia="es-UY"/>
+            </w:rPr>
+            <w:t>[1]</w:t>
+          </w:r>
+          <w:r>
+            <w:rPr>
+              <w:rFonts w:eastAsia="Times New Roman" w:cstheme="minorHAnsi"/>
+              <w:color w:val="000000"/>
+              <w:sz w:val="24"/>
+              <w:szCs w:val="24"/>
+              <w:lang w:val="es-UY" w:eastAsia="es-UY"/>
+            </w:rPr>
+            <w:fldChar w:fldCharType="end"/>
+          </w:r>
+        </w:sdtContent>
+      </w:sdt>
     </w:p>
     <w:p>
       <w:pPr>
@@ -2969,29 +3045,7 @@
           <w:szCs w:val="24"/>
           <w:lang w:val="es-UY" w:eastAsia="es-UY"/>
         </w:rPr>
-        <w:t xml:space="preserve"> será un grafo completo, pues en una red de transporte real dados dos sitios cuale</w:t>
-      </w:r>
-      <w:proofErr w:type="spellStart"/>
-      <w:r>
-        <w:rPr>
-          <w:rFonts w:eastAsia="Times New Roman" w:cstheme="minorHAnsi"/>
-          <w:color w:val="000000"/>
-          <w:sz w:val="24"/>
-          <w:szCs w:val="24"/>
-          <w:lang w:val="es-UY" w:eastAsia="es-UY"/>
-        </w:rPr>
-        <w:t>squiera</w:t>
-      </w:r>
-      <w:proofErr w:type="spellEnd"/>
-      <w:r>
-        <w:rPr>
-          <w:rFonts w:eastAsia="Times New Roman" w:cstheme="minorHAnsi"/>
-          <w:color w:val="000000"/>
-          <w:sz w:val="24"/>
-          <w:szCs w:val="24"/>
-          <w:lang w:val="es-UY" w:eastAsia="es-UY"/>
-        </w:rPr>
-        <w:t xml:space="preserve"> existe una manera de transportarse de uno al otro. No obstante, modelar la red de transporte mediante un grafo permite codificar ciertas</w:t>
+        <w:t xml:space="preserve"> será un grafo completo, pues en una red de transporte real dados dos sitios cualesquiera existe una manera de transportarse de uno al otro. No obstante, modelar la red de transporte mediante un grafo permite codificar ciertas</w:t>
       </w:r>
       <w:r>
         <w:rPr>
@@ -3097,7 +3151,7 @@
         <w:tblStyle w:val="Tablaconcuadrcula"/>
         <w:tblW w:w="0" w:type="auto"/>
         <w:jc w:val="center"/>
-        <w:tblLook w:val="04A0" w:firstRow="1" w:lastRow="0" w:firstColumn="1" w:lastColumn="0" w:noHBand="0" w:noVBand="1"/>
+        <w:tblLook w:val="04A0"/>
       </w:tblPr>
       <w:tblGrid>
         <w:gridCol w:w="2961"/>
@@ -3143,7 +3197,7 @@
               </w:rPr>
               <w:lastRenderedPageBreak/>
               <w:drawing>
-                <wp:inline distT="0" distB="0" distL="0" distR="0" wp14:anchorId="6A286B1D" wp14:editId="2BA22528">
+                <wp:inline distT="0" distB="0" distL="0" distR="0">
                   <wp:extent cx="1400175" cy="1600200"/>
                   <wp:effectExtent l="19050" t="0" r="9525" b="0"/>
                   <wp:docPr id="3" name="Imagen 6"/>
@@ -3160,7 +3214,7 @@
                           </pic:cNvPicPr>
                         </pic:nvPicPr>
                         <pic:blipFill>
-                          <a:blip r:embed="rId9" cstate="print"/>
+                          <a:blip r:embed="rId8" cstate="print"/>
                           <a:srcRect l="10758" t="24138" r="63316" b="23197"/>
                           <a:stretch>
                             <a:fillRect/>
@@ -3256,7 +3310,7 @@
                 <w:lang w:val="es-UY" w:eastAsia="es-UY"/>
               </w:rPr>
               <w:drawing>
-                <wp:inline distT="0" distB="0" distL="0" distR="0" wp14:anchorId="06783F69" wp14:editId="4E254462">
+                <wp:inline distT="0" distB="0" distL="0" distR="0">
                   <wp:extent cx="1400175" cy="1600200"/>
                   <wp:effectExtent l="19050" t="0" r="9525" b="0"/>
                   <wp:docPr id="4" name="Imagen 6"/>
@@ -3273,7 +3327,7 @@
                           </pic:cNvPicPr>
                         </pic:nvPicPr>
                         <pic:blipFill>
-                          <a:blip r:embed="rId9" cstate="print"/>
+                          <a:blip r:embed="rId8" cstate="print"/>
                           <a:srcRect l="41446" t="24138" r="32628" b="23197"/>
                           <a:stretch>
                             <a:fillRect/>
@@ -3785,42 +3839,74 @@
           <w:szCs w:val="24"/>
           <w:lang w:val="es-UY" w:eastAsia="es-UY"/>
         </w:rPr>
-        <w:t>. [</w:t>
-      </w:r>
-      <w:proofErr w:type="spellStart"/>
-      <w:r>
-        <w:rPr>
-          <w:rFonts w:eastAsia="Times New Roman" w:cstheme="minorHAnsi"/>
-          <w:color w:val="000000"/>
-          <w:sz w:val="24"/>
-          <w:szCs w:val="24"/>
-          <w:highlight w:val="red"/>
-          <w:lang w:val="es-UY" w:eastAsia="es-UY"/>
-        </w:rPr>
-        <w:t>Ref</w:t>
-      </w:r>
-      <w:proofErr w:type="spellEnd"/>
-      <w:r>
-        <w:rPr>
-          <w:rFonts w:eastAsia="Times New Roman" w:cstheme="minorHAnsi"/>
-          <w:color w:val="000000"/>
-          <w:sz w:val="24"/>
-          <w:szCs w:val="24"/>
-          <w:highlight w:val="red"/>
-          <w:lang w:val="es-UY" w:eastAsia="es-UY"/>
-        </w:rPr>
-        <w:t xml:space="preserve"> Olivera</w:t>
-      </w:r>
-      <w:r>
-        <w:rPr>
-          <w:rFonts w:eastAsia="Times New Roman" w:cstheme="minorHAnsi"/>
-          <w:color w:val="000000"/>
-          <w:sz w:val="24"/>
-          <w:szCs w:val="24"/>
-          <w:lang w:val="es-UY" w:eastAsia="es-UY"/>
-        </w:rPr>
-        <w:t>]</w:t>
-      </w:r>
+        <w:t xml:space="preserve">. </w:t>
+      </w:r>
+      <w:sdt>
+        <w:sdtPr>
+          <w:rPr>
+            <w:rFonts w:eastAsia="Times New Roman" w:cstheme="minorHAnsi"/>
+            <w:color w:val="000000"/>
+            <w:sz w:val="24"/>
+            <w:szCs w:val="24"/>
+            <w:lang w:val="es-UY" w:eastAsia="es-UY"/>
+          </w:rPr>
+          <w:id w:val="61983226"/>
+          <w:citation/>
+        </w:sdtPr>
+        <w:sdtContent>
+          <w:r>
+            <w:rPr>
+              <w:rFonts w:eastAsia="Times New Roman" w:cstheme="minorHAnsi"/>
+              <w:color w:val="000000"/>
+              <w:sz w:val="24"/>
+              <w:szCs w:val="24"/>
+              <w:lang w:val="es-UY" w:eastAsia="es-UY"/>
+            </w:rPr>
+            <w:fldChar w:fldCharType="begin"/>
+          </w:r>
+          <w:r>
+            <w:rPr>
+              <w:rFonts w:eastAsia="Times New Roman" w:cstheme="minorHAnsi"/>
+              <w:color w:val="000000"/>
+              <w:sz w:val="24"/>
+              <w:szCs w:val="24"/>
+              <w:lang w:val="en-US" w:eastAsia="es-UY"/>
+            </w:rPr>
+            <w:instrText xml:space="preserve"> CITATION Oli05 \l 1033 </w:instrText>
+          </w:r>
+          <w:r>
+            <w:rPr>
+              <w:rFonts w:eastAsia="Times New Roman" w:cstheme="minorHAnsi"/>
+              <w:color w:val="000000"/>
+              <w:sz w:val="24"/>
+              <w:szCs w:val="24"/>
+              <w:lang w:val="es-UY" w:eastAsia="es-UY"/>
+            </w:rPr>
+            <w:fldChar w:fldCharType="separate"/>
+          </w:r>
+          <w:r>
+            <w:rPr>
+              <w:rFonts w:eastAsia="Times New Roman" w:cstheme="minorHAnsi"/>
+              <w:noProof/>
+              <w:color w:val="000000"/>
+              <w:sz w:val="24"/>
+              <w:szCs w:val="24"/>
+              <w:lang w:val="en-US" w:eastAsia="es-UY"/>
+            </w:rPr>
+            <w:t>[2]</w:t>
+          </w:r>
+          <w:r>
+            <w:rPr>
+              <w:rFonts w:eastAsia="Times New Roman" w:cstheme="minorHAnsi"/>
+              <w:color w:val="000000"/>
+              <w:sz w:val="24"/>
+              <w:szCs w:val="24"/>
+              <w:lang w:val="es-UY" w:eastAsia="es-UY"/>
+            </w:rPr>
+            <w:fldChar w:fldCharType="end"/>
+          </w:r>
+        </w:sdtContent>
+      </w:sdt>
     </w:p>
     <w:p>
       <w:pPr>
@@ -3950,27 +4036,103 @@
           <w:szCs w:val="24"/>
           <w:lang w:val="es-UY" w:eastAsia="es-UY"/>
         </w:rPr>
-        <w:t xml:space="preserve"> y Johnson [</w:t>
-      </w:r>
-      <w:r>
-        <w:rPr>
-          <w:rFonts w:eastAsia="Times New Roman" w:cstheme="minorHAnsi"/>
-          <w:sz w:val="24"/>
-          <w:szCs w:val="24"/>
-          <w:highlight w:val="red"/>
-          <w:lang w:val="es-UY" w:eastAsia="es-UY"/>
-        </w:rPr>
-        <w:t>REF</w:t>
-      </w:r>
-      <w:r>
-        <w:rPr>
-          <w:rFonts w:eastAsia="Times New Roman" w:cstheme="minorHAnsi"/>
-          <w:color w:val="000000"/>
-          <w:sz w:val="24"/>
-          <w:szCs w:val="24"/>
-          <w:lang w:val="es-UY" w:eastAsia="es-UY"/>
-        </w:rPr>
-        <w:t>] en 1954</w:t>
+        <w:t xml:space="preserve"> y Johnson</w:t>
+      </w:r>
+      <w:r>
+        <w:rPr>
+          <w:rFonts w:eastAsia="Times New Roman" w:cstheme="minorHAnsi"/>
+          <w:color w:val="000000"/>
+          <w:sz w:val="24"/>
+          <w:szCs w:val="24"/>
+          <w:lang w:val="es-UY" w:eastAsia="es-UY"/>
+        </w:rPr>
+        <w:t xml:space="preserve"> </w:t>
+      </w:r>
+      <w:sdt>
+        <w:sdtPr>
+          <w:rPr>
+            <w:rFonts w:eastAsia="Times New Roman" w:cstheme="minorHAnsi"/>
+            <w:color w:val="000000"/>
+            <w:sz w:val="24"/>
+            <w:szCs w:val="24"/>
+            <w:lang w:val="es-UY" w:eastAsia="es-UY"/>
+          </w:rPr>
+          <w:id w:val="61983287"/>
+          <w:citation/>
+        </w:sdtPr>
+        <w:sdtContent>
+          <w:r>
+            <w:rPr>
+              <w:rFonts w:eastAsia="Times New Roman" w:cstheme="minorHAnsi"/>
+              <w:color w:val="000000"/>
+              <w:sz w:val="24"/>
+              <w:szCs w:val="24"/>
+              <w:lang w:val="es-UY" w:eastAsia="es-UY"/>
+            </w:rPr>
+            <w:fldChar w:fldCharType="begin"/>
+          </w:r>
+          <w:r>
+            <w:rPr>
+              <w:rFonts w:eastAsia="Times New Roman" w:cstheme="minorHAnsi"/>
+              <w:color w:val="000000"/>
+              <w:sz w:val="24"/>
+              <w:szCs w:val="24"/>
+              <w:lang w:val="es-UY" w:eastAsia="es-UY"/>
+            </w:rPr>
+            <w:instrText xml:space="preserve"> CITATION GDa54 \l 1033  </w:instrText>
+          </w:r>
+          <w:r>
+            <w:rPr>
+              <w:rFonts w:eastAsia="Times New Roman" w:cstheme="minorHAnsi"/>
+              <w:color w:val="000000"/>
+              <w:sz w:val="24"/>
+              <w:szCs w:val="24"/>
+              <w:lang w:val="es-UY" w:eastAsia="es-UY"/>
+            </w:rPr>
+            <w:fldChar w:fldCharType="separate"/>
+          </w:r>
+          <w:r>
+            <w:rPr>
+              <w:rFonts w:eastAsia="Times New Roman" w:cstheme="minorHAnsi"/>
+              <w:noProof/>
+              <w:color w:val="000000"/>
+              <w:sz w:val="24"/>
+              <w:szCs w:val="24"/>
+              <w:lang w:val="es-UY" w:eastAsia="es-UY"/>
+            </w:rPr>
+            <w:t>[3]</w:t>
+          </w:r>
+          <w:r>
+            <w:rPr>
+              <w:rFonts w:eastAsia="Times New Roman" w:cstheme="minorHAnsi"/>
+              <w:color w:val="000000"/>
+              <w:sz w:val="24"/>
+              <w:szCs w:val="24"/>
+              <w:lang w:val="es-UY" w:eastAsia="es-UY"/>
+            </w:rPr>
+            <w:fldChar w:fldCharType="end"/>
+          </w:r>
+        </w:sdtContent>
+      </w:sdt>
+      <w:r>
+        <w:rPr>
+          <w:rFonts w:eastAsia="Times New Roman" w:cstheme="minorHAnsi"/>
+          <w:color w:val="000000"/>
+          <w:sz w:val="24"/>
+          <w:szCs w:val="24"/>
+          <w:lang w:val="es-UY" w:eastAsia="es-UY"/>
+        </w:rPr>
+        <w:t xml:space="preserve"> </w:t>
+      </w:r>
+      <w:r>
+        <w:rPr>
+          <w:rFonts w:eastAsia="Times New Roman" w:cstheme="minorHAnsi"/>
+          <w:color w:val="000000"/>
+          <w:sz w:val="24"/>
+          <w:szCs w:val="24"/>
+          <w:lang w:val="es-UY" w:eastAsia="es-UY"/>
+        </w:rPr>
+        <w:t>en 1954</w:t>
       </w:r>
       <w:r>
         <w:rPr>
@@ -4018,7 +4180,7 @@
           <w:szCs w:val="24"/>
           <w:lang w:val="es-UY" w:eastAsia="es-UY"/>
         </w:rPr>
-        <w:pict w14:anchorId="74900CE8">
+        <w:pict>
           <v:shapetype id="_x0000_t202" coordsize="21600,21600" o:spt="202" path="m,l,21600r21600,l21600,xe">
             <v:stroke joinstyle="miter"/>
             <v:path gradientshapeok="t" o:connecttype="rect"/>
@@ -4259,12 +4421,12 @@
                     <w:ind w:firstLine="708"/>
                     <w:jc w:val="both"/>
                     <w:rPr>
+                      <w:oMath/>
                       <w:rFonts w:ascii="Cambria Math" w:eastAsia="Times New Roman" w:hAnsi="Cambria Math" w:cstheme="minorHAnsi"/>
                       <w:color w:val="000000"/>
                       <w:sz w:val="24"/>
                       <w:szCs w:val="24"/>
                       <w:lang w:val="es-UY" w:eastAsia="es-UY"/>
-                      <w:oMath/>
                     </w:rPr>
                   </w:pPr>
                   <m:oMathPara>
@@ -4973,7 +5135,7 @@
         <w:tblStyle w:val="Tablaconcuadrcula"/>
         <w:tblW w:w="0" w:type="auto"/>
         <w:jc w:val="center"/>
-        <w:tblLook w:val="04A0" w:firstRow="1" w:lastRow="0" w:firstColumn="1" w:lastColumn="0" w:noHBand="0" w:noVBand="1"/>
+        <w:tblLook w:val="04A0"/>
       </w:tblPr>
       <w:tblGrid>
         <w:gridCol w:w="4026"/>
@@ -5018,7 +5180,7 @@
               </w:rPr>
               <w:lastRenderedPageBreak/>
               <w:drawing>
-                <wp:inline distT="0" distB="0" distL="0" distR="0" wp14:anchorId="2680377D" wp14:editId="1FDD8A2F">
+                <wp:inline distT="0" distB="0" distL="0" distR="0">
                   <wp:extent cx="2390775" cy="2268171"/>
                   <wp:effectExtent l="19050" t="0" r="9525" b="0"/>
                   <wp:docPr id="9" name="Imagen 9"/>
@@ -5035,7 +5197,7 @@
                           </pic:cNvPicPr>
                         </pic:nvPicPr>
                         <pic:blipFill>
-                          <a:blip r:embed="rId10" cstate="print"/>
+                          <a:blip r:embed="rId9" cstate="print"/>
                           <a:srcRect l="28748" t="36364" r="43739" b="17241"/>
                           <a:stretch>
                             <a:fillRect/>
@@ -5884,7 +6046,6 @@
         </w:rPr>
         <w:t xml:space="preserve"> debe ser abandonado al menos una vez. Si no se impusiera esta restricci</w:t>
       </w:r>
-      <w:proofErr w:type="spellStart"/>
       <w:r>
         <w:rPr>
           <w:rFonts w:eastAsia="Times New Roman" w:cstheme="minorHAnsi"/>
@@ -5895,7 +6056,6 @@
         </w:rPr>
         <w:t>ón</w:t>
       </w:r>
-      <w:proofErr w:type="spellEnd"/>
       <w:r>
         <w:rPr>
           <w:rFonts w:eastAsia="Times New Roman" w:cstheme="minorHAnsi"/>
@@ -6229,7 +6389,7 @@
               <m:naryPr>
                 <m:chr m:val="∑"/>
                 <m:limLoc m:val="undOvr"/>
-                <m:supHide m:val="1"/>
+                <m:supHide m:val="on"/>
                 <m:ctrlPr>
                   <w:rPr>
                     <w:rFonts w:ascii="Cambria Math" w:hAnsi="Cambria Math" w:cstheme="minorHAnsi"/>
@@ -6253,7 +6413,7 @@
                   <m:naryPr>
                     <m:chr m:val="∑"/>
                     <m:limLoc m:val="undOvr"/>
-                    <m:supHide m:val="1"/>
+                    <m:supHide m:val="on"/>
                     <m:ctrlPr>
                       <w:rPr>
                         <w:rFonts w:ascii="Cambria Math" w:hAnsi="Cambria Math" w:cstheme="minorHAnsi"/>
@@ -6406,7 +6566,7 @@
               <m:naryPr>
                 <m:chr m:val="∑"/>
                 <m:limLoc m:val="undOvr"/>
-                <m:supHide m:val="1"/>
+                <m:supHide m:val="on"/>
                 <m:ctrlPr>
                   <w:rPr>
                     <w:rFonts w:ascii="Cambria Math" w:hAnsi="Cambria Math" w:cstheme="minorHAnsi"/>
@@ -6430,7 +6590,7 @@
                   <m:naryPr>
                     <m:chr m:val="∑"/>
                     <m:limLoc m:val="undOvr"/>
-                    <m:supHide m:val="1"/>
+                    <m:supHide m:val="on"/>
                     <m:ctrlPr>
                       <w:rPr>
                         <w:rFonts w:ascii="Cambria Math" w:hAnsi="Cambria Math" w:cstheme="minorHAnsi"/>
@@ -7153,7 +7313,7 @@
           <w:szCs w:val="24"/>
           <w:lang w:val="es-UY" w:eastAsia="es-UY"/>
         </w:rPr>
-        <w:pict w14:anchorId="19FE7588">
+        <w:pict>
           <v:shape id="_x0000_s1030" type="#_x0000_t202" style="position:absolute;left:0;text-align:left;margin-left:1.2pt;margin-top:118.5pt;width:393pt;height:261.75pt;z-index:-251656192" stroked="f">
             <v:textbox style="mso-next-textbox:#_x0000_s1030">
               <w:txbxContent>
@@ -7347,9 +7507,16 @@
                       <w:rFonts w:eastAsiaTheme="minorEastAsia"/>
                       <w:lang w:val="en-US"/>
                     </w:rPr>
-                    <w:t>s.a.</w:t>
+                    <w:t>s.a</w:t>
                   </w:r>
                   <w:proofErr w:type="spellEnd"/>
+                  <w:r>
+                    <w:rPr>
+                      <w:rFonts w:eastAsiaTheme="minorEastAsia"/>
+                      <w:lang w:val="en-US"/>
+                    </w:rPr>
+                    <w:t>.</w:t>
+                  </w:r>
                   <w:proofErr w:type="gramEnd"/>
                 </w:p>
                 <w:p>
@@ -7469,9 +7636,9 @@
                 <w:p>
                   <w:pPr>
                     <w:rPr>
+                      <w:oMath/>
                       <w:rFonts w:ascii="Cambria Math" w:hAnsi="Cambria Math"/>
                       <w:lang w:val="en-US"/>
-                      <w:oMath/>
                     </w:rPr>
                   </w:pPr>
                   <m:oMathPara>
@@ -8009,7 +8176,37 @@
           <w:szCs w:val="24"/>
           <w:lang w:val="es-UY" w:eastAsia="es-UY"/>
         </w:rPr>
-        <w:t xml:space="preserve">como ya se </w:t>
+        <w:t xml:space="preserve">como ya se menciono, </w:t>
+      </w:r>
+      <w:r>
+        <w:rPr>
+          <w:rFonts w:eastAsia="Times New Roman" w:cstheme="minorHAnsi"/>
+          <w:color w:val="000000"/>
+          <w:sz w:val="24"/>
+          <w:szCs w:val="24"/>
+          <w:lang w:val="es-UY" w:eastAsia="es-UY"/>
+        </w:rPr>
+        <w:t xml:space="preserve">se consideró </w:t>
+      </w:r>
+      <w:r>
+        <w:rPr>
+          <w:rFonts w:eastAsia="Times New Roman" w:cstheme="minorHAnsi"/>
+          <w:color w:val="000000"/>
+          <w:sz w:val="24"/>
+          <w:szCs w:val="24"/>
+          <w:lang w:val="es-UY" w:eastAsia="es-UY"/>
+        </w:rPr>
+        <w:t>p</w:t>
+      </w:r>
+      <w:r>
+        <w:rPr>
+          <w:rFonts w:eastAsia="Times New Roman" w:cstheme="minorHAnsi"/>
+          <w:color w:val="000000"/>
+          <w:sz w:val="24"/>
+          <w:szCs w:val="24"/>
+          <w:lang w:val="es-UY" w:eastAsia="es-UY"/>
+        </w:rPr>
+        <w:t xml:space="preserve">or primera vez por </w:t>
       </w:r>
       <w:proofErr w:type="spellStart"/>
       <w:r>
@@ -8020,7 +8217,7 @@
           <w:szCs w:val="24"/>
           <w:lang w:val="es-UY" w:eastAsia="es-UY"/>
         </w:rPr>
-        <w:t>menciono</w:t>
+        <w:t>Dantzig</w:t>
       </w:r>
       <w:proofErr w:type="spellEnd"/>
       <w:r>
@@ -8031,37 +8228,7 @@
           <w:szCs w:val="24"/>
           <w:lang w:val="es-UY" w:eastAsia="es-UY"/>
         </w:rPr>
-        <w:t xml:space="preserve">, </w:t>
-      </w:r>
-      <w:r>
-        <w:rPr>
-          <w:rFonts w:eastAsia="Times New Roman" w:cstheme="minorHAnsi"/>
-          <w:color w:val="000000"/>
-          <w:sz w:val="24"/>
-          <w:szCs w:val="24"/>
-          <w:lang w:val="es-UY" w:eastAsia="es-UY"/>
-        </w:rPr>
-        <w:t xml:space="preserve">se consideró </w:t>
-      </w:r>
-      <w:r>
-        <w:rPr>
-          <w:rFonts w:eastAsia="Times New Roman" w:cstheme="minorHAnsi"/>
-          <w:color w:val="000000"/>
-          <w:sz w:val="24"/>
-          <w:szCs w:val="24"/>
-          <w:lang w:val="es-UY" w:eastAsia="es-UY"/>
-        </w:rPr>
-        <w:t>p</w:t>
-      </w:r>
-      <w:r>
-        <w:rPr>
-          <w:rFonts w:eastAsia="Times New Roman" w:cstheme="minorHAnsi"/>
-          <w:color w:val="000000"/>
-          <w:sz w:val="24"/>
-          <w:szCs w:val="24"/>
-          <w:lang w:val="es-UY" w:eastAsia="es-UY"/>
-        </w:rPr>
-        <w:t xml:space="preserve">or primera vez por </w:t>
+        <w:t xml:space="preserve"> y </w:t>
       </w:r>
       <w:proofErr w:type="spellStart"/>
       <w:r>
@@ -8072,7 +8239,7 @@
           <w:szCs w:val="24"/>
           <w:lang w:val="es-UY" w:eastAsia="es-UY"/>
         </w:rPr>
-        <w:t>Dantzig</w:t>
+        <w:t>Ramser</w:t>
       </w:r>
       <w:proofErr w:type="spellEnd"/>
       <w:r>
@@ -8083,50 +8250,83 @@
           <w:szCs w:val="24"/>
           <w:lang w:val="es-UY" w:eastAsia="es-UY"/>
         </w:rPr>
-        <w:t xml:space="preserve"> y </w:t>
-      </w:r>
-      <w:proofErr w:type="spellStart"/>
-      <w:r>
-        <w:rPr>
-          <w:rFonts w:eastAsia="Times New Roman" w:cstheme="minorHAnsi"/>
-          <w:color w:val="000000"/>
-          <w:sz w:val="24"/>
-          <w:szCs w:val="24"/>
-          <w:lang w:val="es-UY" w:eastAsia="es-UY"/>
-        </w:rPr>
-        <w:t>Ramser</w:t>
-      </w:r>
-      <w:proofErr w:type="spellEnd"/>
-      <w:r>
-        <w:rPr>
-          <w:rFonts w:eastAsia="Times New Roman" w:cstheme="minorHAnsi"/>
-          <w:color w:val="000000"/>
-          <w:sz w:val="24"/>
-          <w:szCs w:val="24"/>
-          <w:lang w:val="es-UY" w:eastAsia="es-UY"/>
-        </w:rPr>
-        <w:t xml:space="preserve"> [</w:t>
-      </w:r>
-      <w:r>
-        <w:rPr>
-          <w:rFonts w:eastAsia="Times New Roman" w:cstheme="minorHAnsi"/>
-          <w:color w:val="000000"/>
-          <w:sz w:val="24"/>
-          <w:szCs w:val="24"/>
-          <w:highlight w:val="red"/>
-          <w:lang w:val="es-UY" w:eastAsia="es-UY"/>
-        </w:rPr>
-        <w:t>REF</w:t>
-      </w:r>
-      <w:r>
-        <w:rPr>
-          <w:rFonts w:eastAsia="Times New Roman" w:cstheme="minorHAnsi"/>
-          <w:color w:val="000000"/>
-          <w:sz w:val="24"/>
-          <w:szCs w:val="24"/>
-          <w:lang w:val="es-UY" w:eastAsia="es-UY"/>
-        </w:rPr>
-        <w:t>], que desarrollaron</w:t>
+        <w:t xml:space="preserve"> </w:t>
+      </w:r>
+      <w:sdt>
+        <w:sdtPr>
+          <w:rPr>
+            <w:rFonts w:eastAsia="Times New Roman" w:cstheme="minorHAnsi"/>
+            <w:color w:val="000000"/>
+            <w:sz w:val="24"/>
+            <w:szCs w:val="24"/>
+            <w:lang w:val="es-UY" w:eastAsia="es-UY"/>
+          </w:rPr>
+          <w:id w:val="61983520"/>
+          <w:citation/>
+        </w:sdtPr>
+        <w:sdtContent>
+          <w:r>
+            <w:rPr>
+              <w:rFonts w:eastAsia="Times New Roman" w:cstheme="minorHAnsi"/>
+              <w:color w:val="000000"/>
+              <w:sz w:val="24"/>
+              <w:szCs w:val="24"/>
+              <w:lang w:val="es-UY" w:eastAsia="es-UY"/>
+            </w:rPr>
+            <w:fldChar w:fldCharType="begin"/>
+          </w:r>
+          <w:r>
+            <w:rPr>
+              <w:rFonts w:eastAsia="Times New Roman" w:cstheme="minorHAnsi"/>
+              <w:color w:val="000000"/>
+              <w:sz w:val="24"/>
+              <w:szCs w:val="24"/>
+              <w:lang w:val="es-UY" w:eastAsia="es-UY"/>
+            </w:rPr>
+            <w:instrText xml:space="preserve"> CITATION Dan59 \l 1033 </w:instrText>
+          </w:r>
+          <w:r>
+            <w:rPr>
+              <w:rFonts w:eastAsia="Times New Roman" w:cstheme="minorHAnsi"/>
+              <w:color w:val="000000"/>
+              <w:sz w:val="24"/>
+              <w:szCs w:val="24"/>
+              <w:lang w:val="es-UY" w:eastAsia="es-UY"/>
+            </w:rPr>
+            <w:fldChar w:fldCharType="separate"/>
+          </w:r>
+          <w:r>
+            <w:rPr>
+              <w:rFonts w:eastAsia="Times New Roman" w:cstheme="minorHAnsi"/>
+              <w:noProof/>
+              <w:color w:val="000000"/>
+              <w:sz w:val="24"/>
+              <w:szCs w:val="24"/>
+              <w:lang w:val="es-UY" w:eastAsia="es-UY"/>
+            </w:rPr>
+            <w:t>[4]</w:t>
+          </w:r>
+          <w:r>
+            <w:rPr>
+              <w:rFonts w:eastAsia="Times New Roman" w:cstheme="minorHAnsi"/>
+              <w:color w:val="000000"/>
+              <w:sz w:val="24"/>
+              <w:szCs w:val="24"/>
+              <w:lang w:val="es-UY" w:eastAsia="es-UY"/>
+            </w:rPr>
+            <w:fldChar w:fldCharType="end"/>
+          </w:r>
+        </w:sdtContent>
+      </w:sdt>
+      <w:r>
+        <w:rPr>
+          <w:rFonts w:eastAsia="Times New Roman" w:cstheme="minorHAnsi"/>
+          <w:color w:val="000000"/>
+          <w:sz w:val="24"/>
+          <w:szCs w:val="24"/>
+          <w:lang w:val="es-UY" w:eastAsia="es-UY"/>
+        </w:rPr>
+        <w:t>, que desarrollaron</w:t>
       </w:r>
       <w:r>
         <w:rPr>
@@ -8230,28 +8430,169 @@
           <w:szCs w:val="24"/>
           <w:lang w:val="es-UY" w:eastAsia="es-UY"/>
         </w:rPr>
-        <w:t xml:space="preserve"> continuación la formulación de este problema [</w:t>
-      </w:r>
-      <w:r>
-        <w:rPr>
-          <w:rFonts w:eastAsia="Times New Roman" w:cstheme="minorHAnsi"/>
-          <w:color w:val="000000"/>
-          <w:sz w:val="24"/>
-          <w:szCs w:val="24"/>
-          <w:highlight w:val="red"/>
-          <w:lang w:val="es-UY" w:eastAsia="es-UY"/>
-        </w:rPr>
-        <w:t>18,19</w:t>
-      </w:r>
-      <w:r>
-        <w:rPr>
-          <w:rFonts w:eastAsia="Times New Roman" w:cstheme="minorHAnsi"/>
-          <w:color w:val="000000"/>
-          <w:sz w:val="24"/>
-          <w:szCs w:val="24"/>
-          <w:lang w:val="es-UY" w:eastAsia="es-UY"/>
-        </w:rPr>
-        <w:t xml:space="preserve">] </w:t>
+        <w:t xml:space="preserve"> continuación la formulación de este problema</w:t>
+      </w:r>
+      <w:r>
+        <w:rPr>
+          <w:rFonts w:eastAsia="Times New Roman" w:cstheme="minorHAnsi"/>
+          <w:color w:val="000000"/>
+          <w:sz w:val="24"/>
+          <w:szCs w:val="24"/>
+          <w:lang w:val="es-UY" w:eastAsia="es-UY"/>
+        </w:rPr>
+        <w:t xml:space="preserve"> </w:t>
+      </w:r>
+      <w:sdt>
+        <w:sdtPr>
+          <w:rPr>
+            <w:rFonts w:eastAsia="Times New Roman" w:cstheme="minorHAnsi"/>
+            <w:color w:val="000000"/>
+            <w:sz w:val="24"/>
+            <w:szCs w:val="24"/>
+            <w:lang w:val="es-UY" w:eastAsia="es-UY"/>
+          </w:rPr>
+          <w:id w:val="61983521"/>
+          <w:citation/>
+        </w:sdtPr>
+        <w:sdtContent>
+          <w:r>
+            <w:rPr>
+              <w:rFonts w:eastAsia="Times New Roman" w:cstheme="minorHAnsi"/>
+              <w:color w:val="000000"/>
+              <w:sz w:val="24"/>
+              <w:szCs w:val="24"/>
+              <w:lang w:val="es-UY" w:eastAsia="es-UY"/>
+            </w:rPr>
+            <w:fldChar w:fldCharType="begin"/>
+          </w:r>
+          <w:r>
+            <w:rPr>
+              <w:rFonts w:eastAsia="Times New Roman" w:cstheme="minorHAnsi"/>
+              <w:color w:val="000000"/>
+              <w:sz w:val="24"/>
+              <w:szCs w:val="24"/>
+              <w:lang w:val="es-UY" w:eastAsia="es-UY"/>
+            </w:rPr>
+            <w:instrText xml:space="preserve"> CITATION Gol75 \l 1033 </w:instrText>
+          </w:r>
+          <w:r>
+            <w:rPr>
+              <w:rFonts w:eastAsia="Times New Roman" w:cstheme="minorHAnsi"/>
+              <w:color w:val="000000"/>
+              <w:sz w:val="24"/>
+              <w:szCs w:val="24"/>
+              <w:lang w:val="es-UY" w:eastAsia="es-UY"/>
+            </w:rPr>
+            <w:fldChar w:fldCharType="separate"/>
+          </w:r>
+          <w:r>
+            <w:rPr>
+              <w:rFonts w:eastAsia="Times New Roman" w:cstheme="minorHAnsi"/>
+              <w:noProof/>
+              <w:color w:val="000000"/>
+              <w:sz w:val="24"/>
+              <w:szCs w:val="24"/>
+              <w:lang w:val="es-UY" w:eastAsia="es-UY"/>
+            </w:rPr>
+            <w:t>[5]</w:t>
+          </w:r>
+          <w:r>
+            <w:rPr>
+              <w:rFonts w:eastAsia="Times New Roman" w:cstheme="minorHAnsi"/>
+              <w:color w:val="000000"/>
+              <w:sz w:val="24"/>
+              <w:szCs w:val="24"/>
+              <w:lang w:val="es-UY" w:eastAsia="es-UY"/>
+            </w:rPr>
+            <w:fldChar w:fldCharType="end"/>
+          </w:r>
+        </w:sdtContent>
+      </w:sdt>
+      <w:r>
+        <w:rPr>
+          <w:rFonts w:eastAsia="Times New Roman" w:cstheme="minorHAnsi"/>
+          <w:color w:val="000000"/>
+          <w:sz w:val="24"/>
+          <w:szCs w:val="24"/>
+          <w:lang w:val="es-UY" w:eastAsia="es-UY"/>
+        </w:rPr>
+        <w:t xml:space="preserve"> </w:t>
+      </w:r>
+      <w:sdt>
+        <w:sdtPr>
+          <w:rPr>
+            <w:rFonts w:eastAsia="Times New Roman" w:cstheme="minorHAnsi"/>
+            <w:color w:val="000000"/>
+            <w:sz w:val="24"/>
+            <w:szCs w:val="24"/>
+            <w:lang w:val="es-UY" w:eastAsia="es-UY"/>
+          </w:rPr>
+          <w:id w:val="61983615"/>
+          <w:citation/>
+        </w:sdtPr>
+        <w:sdtContent>
+          <w:r>
+            <w:rPr>
+              <w:rFonts w:eastAsia="Times New Roman" w:cstheme="minorHAnsi"/>
+              <w:color w:val="000000"/>
+              <w:sz w:val="24"/>
+              <w:szCs w:val="24"/>
+              <w:lang w:val="es-UY" w:eastAsia="es-UY"/>
+            </w:rPr>
+            <w:fldChar w:fldCharType="begin"/>
+          </w:r>
+          <w:r>
+            <w:rPr>
+              <w:rFonts w:eastAsia="Times New Roman" w:cstheme="minorHAnsi"/>
+              <w:color w:val="000000"/>
+              <w:sz w:val="24"/>
+              <w:szCs w:val="24"/>
+              <w:lang w:val="es-UY" w:eastAsia="es-UY"/>
+            </w:rPr>
+            <w:instrText xml:space="preserve"> CITATION Gol77 \l 1033 </w:instrText>
+          </w:r>
+          <w:r>
+            <w:rPr>
+              <w:rFonts w:eastAsia="Times New Roman" w:cstheme="minorHAnsi"/>
+              <w:color w:val="000000"/>
+              <w:sz w:val="24"/>
+              <w:szCs w:val="24"/>
+              <w:lang w:val="es-UY" w:eastAsia="es-UY"/>
+            </w:rPr>
+            <w:fldChar w:fldCharType="separate"/>
+          </w:r>
+          <w:r>
+            <w:rPr>
+              <w:rFonts w:eastAsia="Times New Roman" w:cstheme="minorHAnsi"/>
+              <w:noProof/>
+              <w:color w:val="000000"/>
+              <w:sz w:val="24"/>
+              <w:szCs w:val="24"/>
+              <w:lang w:val="es-UY" w:eastAsia="es-UY"/>
+            </w:rPr>
+            <w:t>[6]</w:t>
+          </w:r>
+          <w:r>
+            <w:rPr>
+              <w:rFonts w:eastAsia="Times New Roman" w:cstheme="minorHAnsi"/>
+              <w:color w:val="000000"/>
+              <w:sz w:val="24"/>
+              <w:szCs w:val="24"/>
+              <w:lang w:val="es-UY" w:eastAsia="es-UY"/>
+            </w:rPr>
+            <w:fldChar w:fldCharType="end"/>
+          </w:r>
+        </w:sdtContent>
+      </w:sdt>
+      <w:r>
+        <w:rPr>
+          <w:rFonts w:eastAsia="Times New Roman" w:cstheme="minorHAnsi"/>
+          <w:color w:val="000000"/>
+          <w:sz w:val="24"/>
+          <w:szCs w:val="24"/>
+          <w:lang w:val="es-UY" w:eastAsia="es-UY"/>
+        </w:rPr>
+        <w:t xml:space="preserve"> </w:t>
       </w:r>
     </w:p>
     <w:p>
@@ -8425,7 +8766,7 @@
           <w:lang w:val="es-UY" w:eastAsia="es-UY"/>
         </w:rPr>
         <w:lastRenderedPageBreak/>
-        <w:pict w14:anchorId="51EFA637">
+        <w:pict>
           <v:shape id="_x0000_s1028" type="#_x0000_t202" style="position:absolute;left:0;text-align:left;margin-left:-1.05pt;margin-top:-5.6pt;width:393pt;height:222pt;z-index:251659264" stroked="f">
             <v:textbox style="mso-next-textbox:#_x0000_s1028">
               <w:txbxContent>
@@ -10930,7 +11271,7 @@
         </w:rPr>
         <w:t xml:space="preserve"> </w:t>
       </w:r>
-      <w:hyperlink r:id="rId11" w:history="1">
+      <w:hyperlink r:id="rId10" w:history="1">
         <w:r>
           <w:rPr>
             <w:rStyle w:val="Hipervnculo"/>
@@ -11181,41 +11522,93 @@
           <w:szCs w:val="24"/>
           <w:lang w:val="es-UY" w:eastAsia="es-UY"/>
         </w:rPr>
-        <w:t>tiempo extendidos) ((</w:t>
-      </w:r>
-      <w:proofErr w:type="spellStart"/>
-      <w:r>
-        <w:rPr>
-          <w:rFonts w:eastAsia="Times New Roman" w:cstheme="minorHAnsi"/>
-          <w:color w:val="000000"/>
-          <w:sz w:val="24"/>
-          <w:szCs w:val="24"/>
-          <w:highlight w:val="red"/>
-          <w:lang w:val="es-UY" w:eastAsia="es-UY"/>
-        </w:rPr>
-        <w:t>Gendreau</w:t>
-      </w:r>
-      <w:proofErr w:type="spellEnd"/>
-      <w:r>
-        <w:rPr>
-          <w:rFonts w:eastAsia="Times New Roman" w:cstheme="minorHAnsi"/>
-          <w:color w:val="000000"/>
-          <w:sz w:val="24"/>
-          <w:szCs w:val="24"/>
-          <w:highlight w:val="red"/>
-          <w:lang w:val="es-UY" w:eastAsia="es-UY"/>
-        </w:rPr>
-        <w:t xml:space="preserve"> et al. (2012)</w:t>
-      </w:r>
-      <w:r>
-        <w:rPr>
-          <w:rFonts w:eastAsia="Times New Roman" w:cstheme="minorHAnsi"/>
-          <w:color w:val="000000"/>
-          <w:sz w:val="24"/>
-          <w:szCs w:val="24"/>
-          <w:lang w:val="es-UY" w:eastAsia="es-UY"/>
-        </w:rPr>
-        <w:t>).</w:t>
+        <w:t>tiempo extendidos)</w:t>
+      </w:r>
+      <w:r>
+        <w:rPr>
+          <w:rFonts w:eastAsia="Times New Roman" w:cstheme="minorHAnsi"/>
+          <w:color w:val="000000"/>
+          <w:sz w:val="24"/>
+          <w:szCs w:val="24"/>
+          <w:lang w:val="es-UY" w:eastAsia="es-UY"/>
+        </w:rPr>
+        <w:t xml:space="preserve"> </w:t>
+      </w:r>
+      <w:sdt>
+        <w:sdtPr>
+          <w:rPr>
+            <w:rFonts w:eastAsia="Times New Roman" w:cstheme="minorHAnsi"/>
+            <w:color w:val="000000"/>
+            <w:sz w:val="24"/>
+            <w:szCs w:val="24"/>
+            <w:lang w:val="es-UY" w:eastAsia="es-UY"/>
+          </w:rPr>
+          <w:id w:val="61983728"/>
+          <w:citation/>
+        </w:sdtPr>
+        <w:sdtContent>
+          <w:r>
+            <w:rPr>
+              <w:rFonts w:eastAsia="Times New Roman" w:cstheme="minorHAnsi"/>
+              <w:color w:val="000000"/>
+              <w:sz w:val="24"/>
+              <w:szCs w:val="24"/>
+              <w:lang w:val="es-UY" w:eastAsia="es-UY"/>
+            </w:rPr>
+            <w:fldChar w:fldCharType="begin"/>
+          </w:r>
+          <w:r>
+            <w:rPr>
+              <w:rFonts w:eastAsia="Times New Roman" w:cstheme="minorHAnsi"/>
+              <w:color w:val="000000"/>
+              <w:sz w:val="24"/>
+              <w:szCs w:val="24"/>
+              <w:lang w:val="en-US" w:eastAsia="es-UY"/>
+            </w:rPr>
+            <w:instrText xml:space="preserve"> CITATION Vid13 \l 1033  </w:instrText>
+          </w:r>
+          <w:r>
+            <w:rPr>
+              <w:rFonts w:eastAsia="Times New Roman" w:cstheme="minorHAnsi"/>
+              <w:color w:val="000000"/>
+              <w:sz w:val="24"/>
+              <w:szCs w:val="24"/>
+              <w:lang w:val="es-UY" w:eastAsia="es-UY"/>
+            </w:rPr>
+            <w:fldChar w:fldCharType="separate"/>
+          </w:r>
+          <w:r>
+            <w:rPr>
+              <w:rFonts w:eastAsia="Times New Roman" w:cstheme="minorHAnsi"/>
+              <w:noProof/>
+              <w:color w:val="000000"/>
+              <w:sz w:val="24"/>
+              <w:szCs w:val="24"/>
+              <w:lang w:val="en-US" w:eastAsia="es-UY"/>
+            </w:rPr>
+            <w:t>[7]</w:t>
+          </w:r>
+          <w:r>
+            <w:rPr>
+              <w:rFonts w:eastAsia="Times New Roman" w:cstheme="minorHAnsi"/>
+              <w:color w:val="000000"/>
+              <w:sz w:val="24"/>
+              <w:szCs w:val="24"/>
+              <w:lang w:val="es-UY" w:eastAsia="es-UY"/>
+            </w:rPr>
+            <w:fldChar w:fldCharType="end"/>
+          </w:r>
+        </w:sdtContent>
+      </w:sdt>
+      <w:r>
+        <w:rPr>
+          <w:rFonts w:eastAsia="Times New Roman" w:cstheme="minorHAnsi"/>
+          <w:color w:val="000000"/>
+          <w:sz w:val="24"/>
+          <w:szCs w:val="24"/>
+          <w:lang w:val="es-UY" w:eastAsia="es-UY"/>
+        </w:rPr>
+        <w:t>.</w:t>
       </w:r>
     </w:p>
     <w:p>
@@ -11300,28 +11693,83 @@
           <w:szCs w:val="24"/>
           <w:lang w:val="es-UY" w:eastAsia="es-UY"/>
         </w:rPr>
-        <w:t>siguiente figura y pueden ser descritos así (</w:t>
-      </w:r>
-      <w:r>
-        <w:rPr>
-          <w:rFonts w:eastAsia="Times New Roman" w:cstheme="minorHAnsi"/>
-          <w:color w:val="000000"/>
-          <w:sz w:val="24"/>
-          <w:szCs w:val="24"/>
-          <w:highlight w:val="red"/>
-          <w:lang w:val="es-UY" w:eastAsia="es-UY"/>
-        </w:rPr>
-        <w:t>González et al. (2006)</w:t>
-      </w:r>
-      <w:r>
-        <w:rPr>
-          <w:rFonts w:eastAsia="Times New Roman" w:cstheme="minorHAnsi"/>
-          <w:color w:val="000000"/>
-          <w:sz w:val="24"/>
-          <w:szCs w:val="24"/>
-          <w:lang w:val="es-UY" w:eastAsia="es-UY"/>
-        </w:rPr>
-        <w:t>):</w:t>
+        <w:t xml:space="preserve">siguiente figura y pueden ser descritos así </w:t>
+      </w:r>
+      <w:sdt>
+        <w:sdtPr>
+          <w:rPr>
+            <w:rFonts w:eastAsia="Times New Roman" w:cstheme="minorHAnsi"/>
+            <w:color w:val="000000"/>
+            <w:sz w:val="24"/>
+            <w:szCs w:val="24"/>
+            <w:lang w:val="es-UY" w:eastAsia="es-UY"/>
+          </w:rPr>
+          <w:id w:val="61983729"/>
+          <w:citation/>
+        </w:sdtPr>
+        <w:sdtContent>
+          <w:r>
+            <w:rPr>
+              <w:rFonts w:eastAsia="Times New Roman" w:cstheme="minorHAnsi"/>
+              <w:color w:val="000000"/>
+              <w:sz w:val="24"/>
+              <w:szCs w:val="24"/>
+              <w:lang w:val="es-UY" w:eastAsia="es-UY"/>
+            </w:rPr>
+            <w:fldChar w:fldCharType="begin"/>
+          </w:r>
+          <w:r>
+            <w:rPr>
+              <w:rFonts w:eastAsia="Times New Roman" w:cstheme="minorHAnsi"/>
+              <w:color w:val="000000"/>
+              <w:sz w:val="24"/>
+              <w:szCs w:val="24"/>
+              <w:lang w:val="es-UY" w:eastAsia="es-UY"/>
+            </w:rPr>
+            <w:instrText xml:space="preserve"> CITATION Gon06 \l 1033 </w:instrText>
+          </w:r>
+          <w:r>
+            <w:rPr>
+              <w:rFonts w:eastAsia="Times New Roman" w:cstheme="minorHAnsi"/>
+              <w:color w:val="000000"/>
+              <w:sz w:val="24"/>
+              <w:szCs w:val="24"/>
+              <w:lang w:val="es-UY" w:eastAsia="es-UY"/>
+            </w:rPr>
+            <w:fldChar w:fldCharType="separate"/>
+          </w:r>
+          <w:r>
+            <w:rPr>
+              <w:rFonts w:eastAsia="Times New Roman" w:cstheme="minorHAnsi"/>
+              <w:noProof/>
+              <w:color w:val="000000"/>
+              <w:sz w:val="24"/>
+              <w:szCs w:val="24"/>
+              <w:lang w:val="es-UY" w:eastAsia="es-UY"/>
+            </w:rPr>
+            <w:t>[8]</w:t>
+          </w:r>
+          <w:r>
+            <w:rPr>
+              <w:rFonts w:eastAsia="Times New Roman" w:cstheme="minorHAnsi"/>
+              <w:color w:val="000000"/>
+              <w:sz w:val="24"/>
+              <w:szCs w:val="24"/>
+              <w:lang w:val="es-UY" w:eastAsia="es-UY"/>
+            </w:rPr>
+            <w:fldChar w:fldCharType="end"/>
+          </w:r>
+        </w:sdtContent>
+      </w:sdt>
+      <w:r>
+        <w:rPr>
+          <w:rFonts w:eastAsia="Times New Roman" w:cstheme="minorHAnsi"/>
+          <w:color w:val="000000"/>
+          <w:sz w:val="24"/>
+          <w:szCs w:val="24"/>
+          <w:lang w:val="es-UY" w:eastAsia="es-UY"/>
+        </w:rPr>
+        <w:t>:</w:t>
       </w:r>
       <w:r>
         <w:rPr>
@@ -11357,7 +11805,7 @@
           <w:lang w:val="es-UY" w:eastAsia="es-UY"/>
         </w:rPr>
         <w:drawing>
-          <wp:inline distT="0" distB="0" distL="0" distR="0" wp14:anchorId="67CDAC6D" wp14:editId="585CAE0F">
+          <wp:inline distT="0" distB="0" distL="0" distR="0">
             <wp:extent cx="3019425" cy="2479832"/>
             <wp:effectExtent l="19050" t="0" r="9525" b="0"/>
             <wp:docPr id="7" name="Imagen 7"/>
@@ -11374,7 +11822,7 @@
                     </pic:cNvPicPr>
                   </pic:nvPicPr>
                   <pic:blipFill>
-                    <a:blip r:embed="rId12" cstate="print"/>
+                    <a:blip r:embed="rId11" cstate="print"/>
                     <a:srcRect l="26279" t="18181" r="27337" b="14107"/>
                     <a:stretch>
                       <a:fillRect/>
@@ -13383,7 +13831,7 @@
           <w:lang w:val="es-UY" w:eastAsia="es-UY"/>
         </w:rPr>
         <w:drawing>
-          <wp:inline distT="0" distB="0" distL="0" distR="0" wp14:anchorId="768E54D4" wp14:editId="4D5951FC">
+          <wp:inline distT="0" distB="0" distL="0" distR="0">
             <wp:extent cx="4114800" cy="3171825"/>
             <wp:effectExtent l="0" t="0" r="0" b="0"/>
             <wp:docPr id="2" name="Imagen 2"/>
@@ -13400,10 +13848,10 @@
                     </pic:cNvPicPr>
                   </pic:nvPicPr>
                   <pic:blipFill>
-                    <a:blip r:embed="rId13" cstate="print">
+                    <a:blip r:embed="rId12" cstate="print">
                       <a:extLst>
                         <a:ext uri="{28A0092B-C50C-407E-A947-70E740481C1C}">
-                          <a14:useLocalDpi xmlns:a14="http://schemas.microsoft.com/office/drawing/2010/main" val="0"/>
+                          <a14:useLocalDpi xmlns:a14="http://schemas.microsoft.com/office/drawing/2010/main" xmlns:wps="http://schemas.microsoft.com/office/word/2010/wordprocessingShape" xmlns:wpi="http://schemas.microsoft.com/office/word/2010/wordprocessingInk" xmlns:wpg="http://schemas.microsoft.com/office/word/2010/wordprocessingGroup" xmlns:w14="http://schemas.microsoft.com/office/word/2010/wordml" xmlns:w="http://schemas.openxmlformats.org/wordprocessingml/2006/main" xmlns:w10="urn:schemas-microsoft-com:office:word" xmlns:wp14="http://schemas.microsoft.com/office/word/2010/wordprocessingDrawing" xmlns:v="urn:schemas-microsoft-com:vml" xmlns:o="urn:schemas-microsoft-com:office:office" xmlns:mc="http://schemas.openxmlformats.org/markup-compatibility/2006" xmlns:wpc="http://schemas.microsoft.com/office/word/2010/wordprocessingCanvas" xmlns="" val="0"/>
                         </a:ext>
                       </a:extLst>
                     </a:blip>
@@ -14080,7 +14528,7 @@
         </w:rPr>
         <w:t xml:space="preserve">omo por ejemplo </w:t>
       </w:r>
-      <w:hyperlink r:id="rId14" w:history="1">
+      <w:hyperlink r:id="rId13" w:history="1">
         <w:r>
           <w:rPr>
             <w:rFonts w:eastAsia="Times New Roman" w:cstheme="minorHAnsi"/>
@@ -14190,29 +14638,7 @@
           <w:szCs w:val="24"/>
           <w:lang w:val="es-UY" w:eastAsia="es-UY"/>
         </w:rPr>
-        <w:t xml:space="preserve">Poner la </w:t>
-      </w:r>
-      <w:proofErr w:type="spellStart"/>
-      <w:r>
-        <w:rPr>
-          <w:rFonts w:eastAsia="Times New Roman" w:cstheme="minorHAnsi"/>
-          <w:color w:val="FF0000"/>
-          <w:sz w:val="24"/>
-          <w:szCs w:val="24"/>
-          <w:lang w:val="es-UY" w:eastAsia="es-UY"/>
-        </w:rPr>
-        <w:t>formula</w:t>
-      </w:r>
-      <w:proofErr w:type="spellEnd"/>
-      <w:r>
-        <w:rPr>
-          <w:rFonts w:eastAsia="Times New Roman" w:cstheme="minorHAnsi"/>
-          <w:color w:val="FF0000"/>
-          <w:sz w:val="24"/>
-          <w:szCs w:val="24"/>
-          <w:lang w:val="es-UY" w:eastAsia="es-UY"/>
-        </w:rPr>
-        <w:t xml:space="preserve"> de grafos</w:t>
+        <w:t>Poner la formula de grafos</w:t>
       </w:r>
     </w:p>
     <w:p>
@@ -14992,16 +15418,72 @@
         </w:rPr>
         <w:t xml:space="preserve">100- </w:t>
       </w:r>
-      <w:r>
-        <w:rPr>
-          <w:rFonts w:eastAsia="Times New Roman" w:cstheme="minorHAnsi"/>
-          <w:color w:val="000000"/>
-          <w:sz w:val="24"/>
-          <w:szCs w:val="24"/>
-          <w:lang w:val="es-UY" w:eastAsia="es-UY"/>
-        </w:rPr>
-        <w:t>http://revista.jacobea.edu.mx/n5/3.Desarrollo%20de%20un%20m%C3%A9todo%20h%C3%ADbrido%20para%20la%20resoluci%C3%B3n%20del%20MDVRP%20V2.pdf</w:t>
-      </w:r>
+      <w:sdt>
+        <w:sdtPr>
+          <w:rPr>
+            <w:rFonts w:eastAsia="Times New Roman" w:cstheme="minorHAnsi"/>
+            <w:color w:val="000000"/>
+            <w:sz w:val="24"/>
+            <w:szCs w:val="24"/>
+            <w:lang w:val="es-UY" w:eastAsia="es-UY"/>
+          </w:rPr>
+          <w:id w:val="61983223"/>
+          <w:citation/>
+        </w:sdtPr>
+        <w:sdtContent>
+          <w:r>
+            <w:rPr>
+              <w:rFonts w:eastAsia="Times New Roman" w:cstheme="minorHAnsi"/>
+              <w:color w:val="000000"/>
+              <w:sz w:val="24"/>
+              <w:szCs w:val="24"/>
+              <w:lang w:val="es-UY" w:eastAsia="es-UY"/>
+            </w:rPr>
+            <w:fldChar w:fldCharType="begin"/>
+          </w:r>
+          <w:r>
+            <w:rPr>
+              <w:rFonts w:eastAsia="Times New Roman" w:cstheme="minorHAnsi"/>
+              <w:color w:val="000000"/>
+              <w:sz w:val="24"/>
+              <w:szCs w:val="24"/>
+              <w:lang w:val="es-UY" w:eastAsia="es-UY"/>
+            </w:rPr>
+            <w:instrText xml:space="preserve"> CITATION Gal13 \l 1033 </w:instrText>
+          </w:r>
+          <w:r>
+            <w:rPr>
+              <w:rFonts w:eastAsia="Times New Roman" w:cstheme="minorHAnsi"/>
+              <w:color w:val="000000"/>
+              <w:sz w:val="24"/>
+              <w:szCs w:val="24"/>
+              <w:lang w:val="es-UY" w:eastAsia="es-UY"/>
+            </w:rPr>
+            <w:fldChar w:fldCharType="separate"/>
+          </w:r>
+          <w:r>
+            <w:rPr>
+              <w:rFonts w:eastAsia="Times New Roman" w:cstheme="minorHAnsi"/>
+              <w:noProof/>
+              <w:color w:val="000000"/>
+              <w:sz w:val="24"/>
+              <w:szCs w:val="24"/>
+              <w:lang w:val="es-UY" w:eastAsia="es-UY"/>
+            </w:rPr>
+            <w:t>[1]</w:t>
+          </w:r>
+          <w:r>
+            <w:rPr>
+              <w:rFonts w:eastAsia="Times New Roman" w:cstheme="minorHAnsi"/>
+              <w:color w:val="000000"/>
+              <w:sz w:val="24"/>
+              <w:szCs w:val="24"/>
+              <w:lang w:val="es-UY" w:eastAsia="es-UY"/>
+            </w:rPr>
+            <w:fldChar w:fldCharType="end"/>
+          </w:r>
+        </w:sdtContent>
+      </w:sdt>
     </w:p>
     <w:p>
       <w:pPr>
@@ -15537,7 +16019,7 @@
               <w:highlight w:val="yellow"/>
               <w:lang w:eastAsia="es-UY"/>
             </w:rPr>
-            <w:t>[1]</w:t>
+            <w:t>[9]</w:t>
           </w:r>
           <w:r>
             <w:rPr>
@@ -16403,7 +16885,7 @@
               <w:szCs w:val="20"/>
               <w:lang w:eastAsia="es-ES"/>
             </w:rPr>
-            <w:t>[2]</w:t>
+            <w:t>[10]</w:t>
           </w:r>
           <w:r>
             <w:rPr>
@@ -16425,18 +16907,7 @@
           <w:szCs w:val="20"/>
           <w:lang w:eastAsia="es-ES"/>
         </w:rPr>
-        <w:t xml:space="preserve">. Un aspecto sumamente importante de este problema es el tiempo de resolución del mismo, en el </w:t>
-      </w:r>
-      <w:r>
-        <w:rPr>
-          <w:rFonts w:ascii="Arial" w:eastAsia="Times New Roman" w:hAnsi="Arial" w:cs="Arial"/>
-          <w:color w:val="222222"/>
-          <w:sz w:val="20"/>
-          <w:szCs w:val="20"/>
-          <w:lang w:eastAsia="es-ES"/>
-        </w:rPr>
-        <w:lastRenderedPageBreak/>
-        <w:t>caso de tener n ciudades la cantidad de posibles rutas son n!/2</w:t>
+        <w:t>. Un aspecto sumamente importante de este problema es el tiempo de resolución del mismo, en el caso de tener n ciudades la cantidad de posibles rutas son n!/2</w:t>
       </w:r>
       <w:sdt>
         <w:sdtPr>
@@ -16501,7 +16972,7 @@
               <w:szCs w:val="20"/>
               <w:lang w:eastAsia="es-ES"/>
             </w:rPr>
-            <w:t>[3]</w:t>
+            <w:t>[4]</w:t>
           </w:r>
           <w:r>
             <w:rPr>
@@ -16523,29 +16994,7 @@
           <w:szCs w:val="20"/>
           <w:lang w:eastAsia="es-ES"/>
         </w:rPr>
-        <w:t xml:space="preserve">. Por lo tanto el uso de </w:t>
-      </w:r>
-      <w:proofErr w:type="spellStart"/>
-      <w:r>
-        <w:rPr>
-          <w:rFonts w:ascii="Arial" w:eastAsia="Times New Roman" w:hAnsi="Arial" w:cs="Arial"/>
-          <w:color w:val="222222"/>
-          <w:sz w:val="20"/>
-          <w:szCs w:val="20"/>
-          <w:lang w:eastAsia="es-ES"/>
-        </w:rPr>
-        <w:t>de</w:t>
-      </w:r>
-      <w:proofErr w:type="spellEnd"/>
-      <w:r>
-        <w:rPr>
-          <w:rFonts w:ascii="Arial" w:eastAsia="Times New Roman" w:hAnsi="Arial" w:cs="Arial"/>
-          <w:color w:val="222222"/>
-          <w:sz w:val="20"/>
-          <w:szCs w:val="20"/>
-          <w:lang w:eastAsia="es-ES"/>
-        </w:rPr>
-        <w:t xml:space="preserve"> métodos exactos de optimización para resolver este problemas con gran cantidad de ciudades nos darían</w:t>
+        <w:t>. Por lo tanto el uso de de métodos exactos de optimización para resolver este problemas con gran cantidad de ciudades nos darían</w:t>
       </w:r>
       <w:r>
         <w:rPr>
@@ -16641,7 +17090,7 @@
               <w:szCs w:val="20"/>
               <w:lang w:eastAsia="es-ES"/>
             </w:rPr>
-            <w:t>[4]</w:t>
+            <w:t>[11]</w:t>
           </w:r>
           <w:r>
             <w:rPr>
@@ -16686,6 +17135,7 @@
           <w:szCs w:val="20"/>
           <w:lang w:eastAsia="es-ES"/>
         </w:rPr>
+        <w:lastRenderedPageBreak/>
         <w:tab/>
       </w:r>
     </w:p>
@@ -16747,29 +17197,7 @@
           <w:lang w:eastAsia="es-ES"/>
         </w:rPr>
         <w:tab/>
-        <w:t xml:space="preserve">Continuando con el análisis </w:t>
-      </w:r>
-      <w:proofErr w:type="spellStart"/>
-      <w:r>
-        <w:rPr>
-          <w:rFonts w:ascii="Arial" w:eastAsia="Times New Roman" w:hAnsi="Arial" w:cs="Arial"/>
-          <w:color w:val="222222"/>
-          <w:sz w:val="20"/>
-          <w:szCs w:val="20"/>
-          <w:lang w:eastAsia="es-ES"/>
-        </w:rPr>
-        <w:t>del</w:t>
-      </w:r>
-      <w:proofErr w:type="spellEnd"/>
-      <w:r>
-        <w:rPr>
-          <w:rFonts w:ascii="Arial" w:eastAsia="Times New Roman" w:hAnsi="Arial" w:cs="Arial"/>
-          <w:color w:val="222222"/>
-          <w:sz w:val="20"/>
-          <w:szCs w:val="20"/>
-          <w:lang w:eastAsia="es-ES"/>
-        </w:rPr>
-        <w:t xml:space="preserve"> los </w:t>
+        <w:t xml:space="preserve">Continuando con el análisis del los </w:t>
       </w:r>
       <w:proofErr w:type="spellStart"/>
       <w:r>
@@ -17139,7 +17567,7 @@
               <w:szCs w:val="24"/>
               <w:lang w:eastAsia="es-UY"/>
             </w:rPr>
-            <w:t>[3]</w:t>
+            <w:t>[4]</w:t>
           </w:r>
           <w:r>
             <w:rPr>
@@ -17227,29 +17655,7 @@
           <w:szCs w:val="20"/>
           <w:lang w:eastAsia="es-ES"/>
         </w:rPr>
-        <w:t xml:space="preserve">MDVRP  es una variante de VRP, en la </w:t>
-      </w:r>
-      <w:proofErr w:type="spellStart"/>
-      <w:r>
-        <w:rPr>
-          <w:rFonts w:ascii="Arial" w:eastAsia="Times New Roman" w:hAnsi="Arial" w:cs="Arial"/>
-          <w:color w:val="222222"/>
-          <w:sz w:val="20"/>
-          <w:szCs w:val="20"/>
-          <w:lang w:eastAsia="es-ES"/>
-        </w:rPr>
-        <w:t>cuál</w:t>
-      </w:r>
-      <w:proofErr w:type="spellEnd"/>
-      <w:r>
-        <w:rPr>
-          <w:rFonts w:ascii="Arial" w:eastAsia="Times New Roman" w:hAnsi="Arial" w:cs="Arial"/>
-          <w:color w:val="222222"/>
-          <w:sz w:val="20"/>
-          <w:szCs w:val="20"/>
-          <w:lang w:eastAsia="es-ES"/>
-        </w:rPr>
-        <w:t xml:space="preserve"> </w:t>
+        <w:t xml:space="preserve">MDVRP  es una variante de VRP, en la cuál </w:t>
       </w:r>
       <w:proofErr w:type="spellStart"/>
       <w:r>
@@ -18411,7 +18817,7 @@
         </w:rPr>
         <w:t>Otra opción es Gallego Mateo IMDVRP, IVNDS (</w:t>
       </w:r>
-      <w:hyperlink r:id="rId15" w:history="1">
+      <w:hyperlink r:id="rId14" w:history="1">
         <w:r>
           <w:rPr>
             <w:rStyle w:val="Hipervnculo"/>
@@ -18880,8 +19286,177 @@
           <w:szCs w:val="20"/>
           <w:lang w:eastAsia="es-ES"/>
         </w:rPr>
+        <w:t xml:space="preserve">Ejemplo </w:t>
+      </w:r>
+      <w:hyperlink r:id="rId15" w:history="1">
+        <w:r>
+          <w:rPr>
+            <w:rStyle w:val="Hipervnculo"/>
+            <w:rFonts w:ascii="Arial" w:eastAsia="Times New Roman" w:hAnsi="Arial" w:cs="Arial"/>
+            <w:sz w:val="20"/>
+            <w:szCs w:val="20"/>
+            <w:lang w:eastAsia="es-ES"/>
+          </w:rPr>
+          <w:t>http://www.laccei.org/LACCEI2012-Panama/RefereedPapers/RP029.pdf</w:t>
+        </w:r>
+      </w:hyperlink>
+      <w:r>
+        <w:rPr>
+          <w:rFonts w:ascii="Arial" w:eastAsia="Times New Roman" w:hAnsi="Arial" w:cs="Arial"/>
+          <w:color w:val="222222"/>
+          <w:sz w:val="20"/>
+          <w:szCs w:val="20"/>
+          <w:lang w:eastAsia="es-ES"/>
+        </w:rPr>
+        <w:t xml:space="preserve"> </w:t>
+      </w:r>
+      <w:r>
+        <w:rPr>
+          <w:rFonts w:ascii="Arial" w:eastAsia="Times New Roman" w:hAnsi="Arial" w:cs="Arial"/>
+          <w:color w:val="222222"/>
+          <w:sz w:val="20"/>
+          <w:szCs w:val="20"/>
+          <w:highlight w:val="yellow"/>
+          <w:lang w:eastAsia="es-ES"/>
+        </w:rPr>
+        <w:t>ALE</w:t>
+      </w:r>
+    </w:p>
+    <w:p>
+      <w:pPr>
+        <w:shd w:val="clear" w:color="auto" w:fill="FFFFFF"/>
+        <w:spacing w:after="0" w:line="240" w:lineRule="auto"/>
+        <w:rPr>
+          <w:rFonts w:ascii="Arial" w:eastAsia="Times New Roman" w:hAnsi="Arial" w:cs="Arial"/>
+          <w:color w:val="222222"/>
+          <w:sz w:val="20"/>
+          <w:szCs w:val="20"/>
+          <w:lang w:eastAsia="es-ES"/>
+        </w:rPr>
+      </w:pPr>
+      <w:r>
+        <w:rPr>
+          <w:rFonts w:ascii="Arial" w:eastAsia="Times New Roman" w:hAnsi="Arial" w:cs="Arial"/>
+          <w:color w:val="222222"/>
+          <w:sz w:val="20"/>
+          <w:szCs w:val="20"/>
+          <w:lang w:eastAsia="es-ES"/>
+        </w:rPr>
+        <w:t xml:space="preserve">---- </w:t>
+      </w:r>
+      <w:proofErr w:type="spellStart"/>
+      <w:r>
+        <w:rPr>
+          <w:rFonts w:ascii="Arial" w:eastAsia="Times New Roman" w:hAnsi="Arial" w:cs="Arial"/>
+          <w:color w:val="222222"/>
+          <w:sz w:val="20"/>
+          <w:szCs w:val="20"/>
+          <w:lang w:eastAsia="es-ES"/>
+        </w:rPr>
+        <w:t>zonificacion</w:t>
+      </w:r>
+      <w:proofErr w:type="spellEnd"/>
+      <w:r>
+        <w:rPr>
+          <w:rFonts w:ascii="Arial" w:eastAsia="Times New Roman" w:hAnsi="Arial" w:cs="Arial"/>
+          <w:color w:val="222222"/>
+          <w:sz w:val="20"/>
+          <w:szCs w:val="20"/>
+          <w:lang w:eastAsia="es-ES"/>
+        </w:rPr>
+        <w:t xml:space="preserve"> de sus variantes</w:t>
+      </w:r>
+    </w:p>
+    <w:p>
+      <w:pPr>
+        <w:shd w:val="clear" w:color="auto" w:fill="FFFFFF"/>
+        <w:spacing w:after="0" w:line="240" w:lineRule="auto"/>
+        <w:rPr>
+          <w:rFonts w:ascii="Arial" w:eastAsia="Times New Roman" w:hAnsi="Arial" w:cs="Arial"/>
+          <w:color w:val="222222"/>
+          <w:sz w:val="20"/>
+          <w:szCs w:val="20"/>
+          <w:lang w:eastAsia="es-ES"/>
+        </w:rPr>
+      </w:pPr>
+      <w:r>
+        <w:rPr>
+          <w:rFonts w:ascii="Arial" w:eastAsia="Times New Roman" w:hAnsi="Arial" w:cs="Arial"/>
+          <w:color w:val="222222"/>
+          <w:sz w:val="20"/>
+          <w:szCs w:val="20"/>
+          <w:lang w:eastAsia="es-ES"/>
+        </w:rPr>
+        <w:t xml:space="preserve">------- el otro </w:t>
+      </w:r>
+      <w:proofErr w:type="spellStart"/>
+      <w:r>
+        <w:rPr>
+          <w:rFonts w:ascii="Arial" w:eastAsia="Times New Roman" w:hAnsi="Arial" w:cs="Arial"/>
+          <w:color w:val="222222"/>
+          <w:sz w:val="20"/>
+          <w:szCs w:val="20"/>
+          <w:lang w:eastAsia="es-ES"/>
+        </w:rPr>
+        <w:t>paper</w:t>
+      </w:r>
+      <w:proofErr w:type="spellEnd"/>
+      <w:r>
+        <w:rPr>
+          <w:rFonts w:ascii="Arial" w:eastAsia="Times New Roman" w:hAnsi="Arial" w:cs="Arial"/>
+          <w:color w:val="222222"/>
+          <w:sz w:val="20"/>
+          <w:szCs w:val="20"/>
+          <w:lang w:eastAsia="es-ES"/>
+        </w:rPr>
+        <w:t xml:space="preserve"> de Omar (para TW).</w:t>
+      </w:r>
+    </w:p>
+    <w:p>
+      <w:pPr>
+        <w:shd w:val="clear" w:color="auto" w:fill="FFFFFF"/>
+        <w:spacing w:after="0" w:line="240" w:lineRule="auto"/>
+        <w:rPr>
+          <w:rFonts w:ascii="Arial" w:eastAsia="Times New Roman" w:hAnsi="Arial" w:cs="Arial"/>
+          <w:color w:val="222222"/>
+          <w:sz w:val="20"/>
+          <w:szCs w:val="20"/>
+          <w:lang w:eastAsia="es-ES"/>
+        </w:rPr>
+      </w:pPr>
+      <w:r>
+        <w:rPr>
+          <w:rFonts w:ascii="Arial" w:eastAsia="Times New Roman" w:hAnsi="Arial" w:cs="Arial"/>
+          <w:color w:val="222222"/>
+          <w:sz w:val="20"/>
+          <w:szCs w:val="20"/>
+          <w:lang w:eastAsia="es-ES"/>
+        </w:rPr>
+        <w:t>------- buscar otras variantes.</w:t>
+      </w:r>
+    </w:p>
+    <w:p>
+      <w:pPr>
+        <w:shd w:val="clear" w:color="auto" w:fill="FFFFFF"/>
+        <w:spacing w:after="0" w:line="240" w:lineRule="auto"/>
+        <w:rPr>
+          <w:rFonts w:ascii="Arial" w:eastAsia="Times New Roman" w:hAnsi="Arial" w:cs="Arial"/>
+          <w:color w:val="222222"/>
+          <w:sz w:val="20"/>
+          <w:szCs w:val="20"/>
+          <w:lang w:eastAsia="es-ES"/>
+        </w:rPr>
+      </w:pPr>
+      <w:r>
+        <w:rPr>
+          <w:rFonts w:ascii="Arial" w:eastAsia="Times New Roman" w:hAnsi="Arial" w:cs="Arial"/>
+          <w:color w:val="222222"/>
+          <w:sz w:val="20"/>
+          <w:szCs w:val="20"/>
+          <w:lang w:eastAsia="es-ES"/>
+        </w:rPr>
         <w:lastRenderedPageBreak/>
-        <w:t xml:space="preserve">Ejemplo </w:t>
+        <w:t xml:space="preserve">Con capacidad </w:t>
       </w:r>
       <w:hyperlink r:id="rId16" w:history="1">
         <w:r>
@@ -18895,175 +19470,6 @@
           <w:t>http://www.laccei.org/LACCEI2012-Panama/RefereedPapers/RP029.pdf</w:t>
         </w:r>
       </w:hyperlink>
-      <w:r>
-        <w:rPr>
-          <w:rFonts w:ascii="Arial" w:eastAsia="Times New Roman" w:hAnsi="Arial" w:cs="Arial"/>
-          <w:color w:val="222222"/>
-          <w:sz w:val="20"/>
-          <w:szCs w:val="20"/>
-          <w:lang w:eastAsia="es-ES"/>
-        </w:rPr>
-        <w:t xml:space="preserve"> </w:t>
-      </w:r>
-      <w:r>
-        <w:rPr>
-          <w:rFonts w:ascii="Arial" w:eastAsia="Times New Roman" w:hAnsi="Arial" w:cs="Arial"/>
-          <w:color w:val="222222"/>
-          <w:sz w:val="20"/>
-          <w:szCs w:val="20"/>
-          <w:highlight w:val="yellow"/>
-          <w:lang w:eastAsia="es-ES"/>
-        </w:rPr>
-        <w:t>ALE</w:t>
-      </w:r>
-    </w:p>
-    <w:p>
-      <w:pPr>
-        <w:shd w:val="clear" w:color="auto" w:fill="FFFFFF"/>
-        <w:spacing w:after="0" w:line="240" w:lineRule="auto"/>
-        <w:rPr>
-          <w:rFonts w:ascii="Arial" w:eastAsia="Times New Roman" w:hAnsi="Arial" w:cs="Arial"/>
-          <w:color w:val="222222"/>
-          <w:sz w:val="20"/>
-          <w:szCs w:val="20"/>
-          <w:lang w:eastAsia="es-ES"/>
-        </w:rPr>
-      </w:pPr>
-      <w:r>
-        <w:rPr>
-          <w:rFonts w:ascii="Arial" w:eastAsia="Times New Roman" w:hAnsi="Arial" w:cs="Arial"/>
-          <w:color w:val="222222"/>
-          <w:sz w:val="20"/>
-          <w:szCs w:val="20"/>
-          <w:lang w:eastAsia="es-ES"/>
-        </w:rPr>
-        <w:t xml:space="preserve">---- </w:t>
-      </w:r>
-      <w:proofErr w:type="spellStart"/>
-      <w:r>
-        <w:rPr>
-          <w:rFonts w:ascii="Arial" w:eastAsia="Times New Roman" w:hAnsi="Arial" w:cs="Arial"/>
-          <w:color w:val="222222"/>
-          <w:sz w:val="20"/>
-          <w:szCs w:val="20"/>
-          <w:lang w:eastAsia="es-ES"/>
-        </w:rPr>
-        <w:t>zonificacion</w:t>
-      </w:r>
-      <w:proofErr w:type="spellEnd"/>
-      <w:r>
-        <w:rPr>
-          <w:rFonts w:ascii="Arial" w:eastAsia="Times New Roman" w:hAnsi="Arial" w:cs="Arial"/>
-          <w:color w:val="222222"/>
-          <w:sz w:val="20"/>
-          <w:szCs w:val="20"/>
-          <w:lang w:eastAsia="es-ES"/>
-        </w:rPr>
-        <w:t xml:space="preserve"> de sus variantes</w:t>
-      </w:r>
-    </w:p>
-    <w:p>
-      <w:pPr>
-        <w:shd w:val="clear" w:color="auto" w:fill="FFFFFF"/>
-        <w:spacing w:after="0" w:line="240" w:lineRule="auto"/>
-        <w:rPr>
-          <w:rFonts w:ascii="Arial" w:eastAsia="Times New Roman" w:hAnsi="Arial" w:cs="Arial"/>
-          <w:color w:val="222222"/>
-          <w:sz w:val="20"/>
-          <w:szCs w:val="20"/>
-          <w:lang w:eastAsia="es-ES"/>
-        </w:rPr>
-      </w:pPr>
-      <w:r>
-        <w:rPr>
-          <w:rFonts w:ascii="Arial" w:eastAsia="Times New Roman" w:hAnsi="Arial" w:cs="Arial"/>
-          <w:color w:val="222222"/>
-          <w:sz w:val="20"/>
-          <w:szCs w:val="20"/>
-          <w:lang w:eastAsia="es-ES"/>
-        </w:rPr>
-        <w:t xml:space="preserve">------- el otro </w:t>
-      </w:r>
-      <w:proofErr w:type="spellStart"/>
-      <w:r>
-        <w:rPr>
-          <w:rFonts w:ascii="Arial" w:eastAsia="Times New Roman" w:hAnsi="Arial" w:cs="Arial"/>
-          <w:color w:val="222222"/>
-          <w:sz w:val="20"/>
-          <w:szCs w:val="20"/>
-          <w:lang w:eastAsia="es-ES"/>
-        </w:rPr>
-        <w:t>paper</w:t>
-      </w:r>
-      <w:proofErr w:type="spellEnd"/>
-      <w:r>
-        <w:rPr>
-          <w:rFonts w:ascii="Arial" w:eastAsia="Times New Roman" w:hAnsi="Arial" w:cs="Arial"/>
-          <w:color w:val="222222"/>
-          <w:sz w:val="20"/>
-          <w:szCs w:val="20"/>
-          <w:lang w:eastAsia="es-ES"/>
-        </w:rPr>
-        <w:t xml:space="preserve"> de Omar (para TW).</w:t>
-      </w:r>
-    </w:p>
-    <w:p>
-      <w:pPr>
-        <w:shd w:val="clear" w:color="auto" w:fill="FFFFFF"/>
-        <w:spacing w:after="0" w:line="240" w:lineRule="auto"/>
-        <w:rPr>
-          <w:rFonts w:ascii="Arial" w:eastAsia="Times New Roman" w:hAnsi="Arial" w:cs="Arial"/>
-          <w:color w:val="222222"/>
-          <w:sz w:val="20"/>
-          <w:szCs w:val="20"/>
-          <w:lang w:eastAsia="es-ES"/>
-        </w:rPr>
-      </w:pPr>
-      <w:r>
-        <w:rPr>
-          <w:rFonts w:ascii="Arial" w:eastAsia="Times New Roman" w:hAnsi="Arial" w:cs="Arial"/>
-          <w:color w:val="222222"/>
-          <w:sz w:val="20"/>
-          <w:szCs w:val="20"/>
-          <w:lang w:eastAsia="es-ES"/>
-        </w:rPr>
-        <w:t>------- buscar otras variantes.</w:t>
-      </w:r>
-    </w:p>
-    <w:p>
-      <w:pPr>
-        <w:shd w:val="clear" w:color="auto" w:fill="FFFFFF"/>
-        <w:spacing w:after="0" w:line="240" w:lineRule="auto"/>
-        <w:rPr>
-          <w:rFonts w:ascii="Arial" w:eastAsia="Times New Roman" w:hAnsi="Arial" w:cs="Arial"/>
-          <w:color w:val="222222"/>
-          <w:sz w:val="20"/>
-          <w:szCs w:val="20"/>
-          <w:lang w:eastAsia="es-ES"/>
-        </w:rPr>
-      </w:pPr>
-      <w:r>
-        <w:rPr>
-          <w:rFonts w:ascii="Arial" w:eastAsia="Times New Roman" w:hAnsi="Arial" w:cs="Arial"/>
-          <w:color w:val="222222"/>
-          <w:sz w:val="20"/>
-          <w:szCs w:val="20"/>
-          <w:lang w:eastAsia="es-ES"/>
-        </w:rPr>
-        <w:t xml:space="preserve">Con capacidad </w:t>
-      </w:r>
-      <w:hyperlink r:id="rId17" w:history="1">
-        <w:r>
-          <w:rPr>
-            <w:rStyle w:val="Hipervnculo"/>
-            <w:rFonts w:ascii="Arial" w:eastAsia="Times New Roman" w:hAnsi="Arial" w:cs="Arial"/>
-            <w:sz w:val="20"/>
-            <w:szCs w:val="20"/>
-            <w:lang w:eastAsia="es-ES"/>
-          </w:rPr>
-          <w:t>http://www.laccei.org/LACCEI2012-Panama/RefereedPapers/RP029.pdf</w:t>
-        </w:r>
-      </w:hyperlink>
     </w:p>
     <w:p>
       <w:pPr>
@@ -19296,7 +19702,7 @@
         </w:rPr>
         <w:t xml:space="preserve">Complementar con </w:t>
       </w:r>
-      <w:hyperlink r:id="rId18" w:history="1">
+      <w:hyperlink r:id="rId17" w:history="1">
         <w:r>
           <w:rPr>
             <w:rStyle w:val="Hipervnculo"/>
@@ -19730,51 +20136,7 @@
           <w:szCs w:val="20"/>
           <w:lang w:eastAsia="es-ES"/>
         </w:rPr>
-        <w:t xml:space="preserve">----no </w:t>
-      </w:r>
-      <w:proofErr w:type="spellStart"/>
-      <w:r>
-        <w:rPr>
-          <w:rFonts w:ascii="Arial" w:eastAsia="Times New Roman" w:hAnsi="Arial" w:cs="Arial"/>
-          <w:color w:val="222222"/>
-          <w:sz w:val="20"/>
-          <w:szCs w:val="20"/>
-          <w:lang w:eastAsia="es-ES"/>
-        </w:rPr>
-        <w:t>se</w:t>
-      </w:r>
-      <w:proofErr w:type="spellEnd"/>
-      <w:r>
-        <w:rPr>
-          <w:rFonts w:ascii="Arial" w:eastAsia="Times New Roman" w:hAnsi="Arial" w:cs="Arial"/>
-          <w:color w:val="222222"/>
-          <w:sz w:val="20"/>
-          <w:szCs w:val="20"/>
-          <w:lang w:eastAsia="es-ES"/>
-        </w:rPr>
-        <w:t xml:space="preserve"> </w:t>
-      </w:r>
-      <w:proofErr w:type="spellStart"/>
-      <w:r>
-        <w:rPr>
-          <w:rFonts w:ascii="Arial" w:eastAsia="Times New Roman" w:hAnsi="Arial" w:cs="Arial"/>
-          <w:color w:val="222222"/>
-          <w:sz w:val="20"/>
-          <w:szCs w:val="20"/>
-          <w:lang w:eastAsia="es-ES"/>
-        </w:rPr>
-        <w:t>que</w:t>
-      </w:r>
-      <w:proofErr w:type="spellEnd"/>
-      <w:r>
-        <w:rPr>
-          <w:rFonts w:ascii="Arial" w:eastAsia="Times New Roman" w:hAnsi="Arial" w:cs="Arial"/>
-          <w:color w:val="222222"/>
-          <w:sz w:val="20"/>
-          <w:szCs w:val="20"/>
-          <w:lang w:eastAsia="es-ES"/>
-        </w:rPr>
-        <w:t xml:space="preserve"> </w:t>
+        <w:t xml:space="preserve">----no se que </w:t>
       </w:r>
       <w:proofErr w:type="spellStart"/>
       <w:r>
@@ -19802,7 +20164,7 @@
           <w:lang w:eastAsia="es-ES"/>
         </w:rPr>
         <w:sectPr>
-          <w:footerReference w:type="default" r:id="rId19"/>
+          <w:footerReference w:type="default" r:id="rId18"/>
           <w:type w:val="continuous"/>
           <w:pgSz w:w="11906" w:h="16838"/>
           <w:pgMar w:top="1417" w:right="1701" w:bottom="1417" w:left="1701" w:header="708" w:footer="708" w:gutter="0"/>
@@ -19919,19 +20281,32 @@
         <w:p>
           <w:pPr>
             <w:pStyle w:val="Ttulo1"/>
+            <w:rPr>
+              <w:sz w:val="40"/>
+              <w:szCs w:val="40"/>
+            </w:rPr>
           </w:pPr>
           <w:r>
+            <w:rPr>
+              <w:sz w:val="36"/>
+              <w:szCs w:val="40"/>
+            </w:rPr>
             <w:t>Bib</w:t>
           </w:r>
           <w:r>
             <w:rPr>
               <w:rFonts w:eastAsia="Times New Roman"/>
               <w:sz w:val="36"/>
+              <w:szCs w:val="40"/>
               <w:lang w:eastAsia="es-UY"/>
             </w:rPr>
             <w:t>liogra</w:t>
           </w:r>
           <w:r>
+            <w:rPr>
+              <w:sz w:val="36"/>
+              <w:szCs w:val="40"/>
+            </w:rPr>
             <w:t>fía</w:t>
           </w:r>
           <w:bookmarkEnd w:id="11"/>
@@ -19968,15 +20343,15 @@
                   <w:bottom w:w="15" w:type="dxa"/>
                   <w:right w:w="15" w:type="dxa"/>
                 </w:tblCellMar>
-                <w:tblLook w:val="04A0" w:firstRow="1" w:lastRow="0" w:firstColumn="1" w:lastColumn="0" w:noHBand="0" w:noVBand="1"/>
+                <w:tblLook w:val="04A0"/>
               </w:tblPr>
               <w:tblGrid>
-                <w:gridCol w:w="332"/>
-                <w:gridCol w:w="8262"/>
+                <w:gridCol w:w="442"/>
+                <w:gridCol w:w="8152"/>
               </w:tblGrid>
               <w:tr>
                 <w:trPr>
-                  <w:divId w:val="1929458346"/>
+                  <w:divId w:val="323171871"/>
                   <w:tblCellSpacing w:w="15" w:type="dxa"/>
                 </w:trPr>
                 <w:tc>
@@ -19988,9 +20363,8 @@
                     <w:pPr>
                       <w:pStyle w:val="Bibliografa"/>
                       <w:rPr>
+                        <w:rFonts w:eastAsiaTheme="minorEastAsia"/>
                         <w:noProof/>
-                        <w:sz w:val="24"/>
-                        <w:szCs w:val="24"/>
                       </w:rPr>
                     </w:pPr>
                     <w:r>
@@ -20010,6 +20384,7 @@
                     <w:pPr>
                       <w:pStyle w:val="Bibliografa"/>
                       <w:rPr>
+                        <w:rFonts w:eastAsiaTheme="minorEastAsia"/>
                         <w:noProof/>
                         <w:lang w:val="en-US"/>
                       </w:rPr>
@@ -20019,14 +20394,14 @@
                         <w:noProof/>
                         <w:lang w:val="en-US"/>
                       </w:rPr>
-                      <w:t xml:space="preserve">P. Toth y D. Vigo, The Vehicule Routing Problem. </w:t>
+                      <w:t xml:space="preserve">I. Gallegos Mateos, A. Gómez Gómez y D. Arguelles Martino, «A hybrid method for the resolution of the MDVRP,» pp. 45-64, 2013. </w:t>
                     </w:r>
                   </w:p>
                 </w:tc>
               </w:tr>
               <w:tr>
                 <w:trPr>
-                  <w:divId w:val="1929458346"/>
+                  <w:divId w:val="323171871"/>
                   <w:tblCellSpacing w:w="15" w:type="dxa"/>
                 </w:trPr>
                 <w:tc>
@@ -20038,6 +20413,7 @@
                     <w:pPr>
                       <w:pStyle w:val="Bibliografa"/>
                       <w:rPr>
+                        <w:rFonts w:eastAsiaTheme="minorEastAsia"/>
                         <w:noProof/>
                       </w:rPr>
                     </w:pPr>
@@ -20058,23 +20434,22 @@
                     <w:pPr>
                       <w:pStyle w:val="Bibliografa"/>
                       <w:rPr>
+                        <w:rFonts w:eastAsiaTheme="minorEastAsia"/>
                         <w:noProof/>
-                        <w:lang w:val="en-US"/>
                       </w:rPr>
                     </w:pPr>
                     <w:r>
                       <w:rPr>
                         <w:noProof/>
-                        <w:lang w:val="en-US"/>
                       </w:rPr>
-                      <w:t xml:space="preserve">A. Schrijver, «On the History of Combinatorial Optimization,» 1960. </w:t>
+                      <w:t xml:space="preserve">A. Olivera, «Memorias adaptativas para el problema,» 2005. </w:t>
                     </w:r>
                   </w:p>
                 </w:tc>
               </w:tr>
               <w:tr>
                 <w:trPr>
-                  <w:divId w:val="1929458346"/>
+                  <w:divId w:val="323171871"/>
                   <w:tblCellSpacing w:w="15" w:type="dxa"/>
                 </w:trPr>
                 <w:tc>
@@ -20086,6 +20461,7 @@
                     <w:pPr>
                       <w:pStyle w:val="Bibliografa"/>
                       <w:rPr>
+                        <w:rFonts w:eastAsiaTheme="minorEastAsia"/>
                         <w:noProof/>
                       </w:rPr>
                     </w:pPr>
@@ -20106,8 +20482,8 @@
                     <w:pPr>
                       <w:pStyle w:val="Bibliografa"/>
                       <w:rPr>
+                        <w:rFonts w:eastAsiaTheme="minorEastAsia"/>
                         <w:noProof/>
-                        <w:lang w:val="en-US"/>
                       </w:rPr>
                     </w:pPr>
                     <w:r>
@@ -20115,14 +20491,20 @@
                         <w:noProof/>
                         <w:lang w:val="en-US"/>
                       </w:rPr>
-                      <w:t xml:space="preserve">G. B. Dantzig y J. H. Ramser, «The Truck Dispatching Problem,» pp. 80-91, 1959. </w:t>
+                      <w:t xml:space="preserve">G. Dantzig, D. Fulkerson y S. Johnson, «Solution of a large scale traveling salesman,» 1954, pp. </w:t>
+                    </w:r>
+                    <w:r>
+                      <w:rPr>
+                        <w:noProof/>
+                      </w:rPr>
+                      <w:t>Vol. 2, 393-410.</w:t>
                     </w:r>
                   </w:p>
                 </w:tc>
               </w:tr>
               <w:tr>
                 <w:trPr>
-                  <w:divId w:val="1929458346"/>
+                  <w:divId w:val="323171871"/>
                   <w:tblCellSpacing w:w="15" w:type="dxa"/>
                 </w:trPr>
                 <w:tc>
@@ -20134,6 +20516,7 @@
                     <w:pPr>
                       <w:pStyle w:val="Bibliografa"/>
                       <w:rPr>
+                        <w:rFonts w:eastAsiaTheme="minorEastAsia"/>
                         <w:noProof/>
                       </w:rPr>
                     </w:pPr>
@@ -20154,6 +20537,375 @@
                     <w:pPr>
                       <w:pStyle w:val="Bibliografa"/>
                       <w:rPr>
+                        <w:rFonts w:eastAsiaTheme="minorEastAsia"/>
+                        <w:noProof/>
+                        <w:lang w:val="en-US"/>
+                      </w:rPr>
+                    </w:pPr>
+                    <w:r>
+                      <w:rPr>
+                        <w:noProof/>
+                        <w:lang w:val="en-US"/>
+                      </w:rPr>
+                      <w:t xml:space="preserve">G. B. Dantzig y J. H. Ramser, «The Truck Dispatching Problem,» pp. 80-91, 1959. </w:t>
+                    </w:r>
+                  </w:p>
+                </w:tc>
+              </w:tr>
+              <w:tr>
+                <w:trPr>
+                  <w:divId w:val="323171871"/>
+                  <w:tblCellSpacing w:w="15" w:type="dxa"/>
+                </w:trPr>
+                <w:tc>
+                  <w:tcPr>
+                    <w:tcW w:w="50" w:type="pct"/>
+                    <w:hideMark/>
+                  </w:tcPr>
+                  <w:p>
+                    <w:pPr>
+                      <w:pStyle w:val="Bibliografa"/>
+                      <w:rPr>
+                        <w:rFonts w:eastAsiaTheme="minorEastAsia"/>
+                        <w:noProof/>
+                      </w:rPr>
+                    </w:pPr>
+                    <w:r>
+                      <w:rPr>
+                        <w:noProof/>
+                      </w:rPr>
+                      <w:t xml:space="preserve">[5] </w:t>
+                    </w:r>
+                  </w:p>
+                </w:tc>
+                <w:tc>
+                  <w:tcPr>
+                    <w:tcW w:w="0" w:type="auto"/>
+                    <w:hideMark/>
+                  </w:tcPr>
+                  <w:p>
+                    <w:pPr>
+                      <w:pStyle w:val="Bibliografa"/>
+                      <w:rPr>
+                        <w:rFonts w:eastAsiaTheme="minorEastAsia"/>
+                        <w:noProof/>
+                      </w:rPr>
+                    </w:pPr>
+                    <w:r>
+                      <w:rPr>
+                        <w:noProof/>
+                        <w:lang w:val="en-US"/>
+                      </w:rPr>
+                      <w:t xml:space="preserve">B. Golden, «Vehicle routing problems: Formulations and heuristic solution techniques,» Technical report No. </w:t>
+                    </w:r>
+                    <w:r>
+                      <w:rPr>
+                        <w:noProof/>
+                      </w:rPr>
+                      <w:t xml:space="preserve">I13, MIT Operations Research Centre, 1975. </w:t>
+                    </w:r>
+                  </w:p>
+                </w:tc>
+              </w:tr>
+              <w:tr>
+                <w:trPr>
+                  <w:divId w:val="323171871"/>
+                  <w:tblCellSpacing w:w="15" w:type="dxa"/>
+                </w:trPr>
+                <w:tc>
+                  <w:tcPr>
+                    <w:tcW w:w="50" w:type="pct"/>
+                    <w:hideMark/>
+                  </w:tcPr>
+                  <w:p>
+                    <w:pPr>
+                      <w:pStyle w:val="Bibliografa"/>
+                      <w:rPr>
+                        <w:rFonts w:eastAsiaTheme="minorEastAsia"/>
+                        <w:noProof/>
+                      </w:rPr>
+                    </w:pPr>
+                    <w:r>
+                      <w:rPr>
+                        <w:noProof/>
+                      </w:rPr>
+                      <w:t xml:space="preserve">[6] </w:t>
+                    </w:r>
+                  </w:p>
+                </w:tc>
+                <w:tc>
+                  <w:tcPr>
+                    <w:tcW w:w="0" w:type="auto"/>
+                    <w:hideMark/>
+                  </w:tcPr>
+                  <w:p>
+                    <w:pPr>
+                      <w:pStyle w:val="Bibliografa"/>
+                      <w:rPr>
+                        <w:rFonts w:eastAsiaTheme="minorEastAsia"/>
+                        <w:noProof/>
+                        <w:lang w:val="en-US"/>
+                      </w:rPr>
+                    </w:pPr>
+                    <w:r>
+                      <w:rPr>
+                        <w:noProof/>
+                        <w:lang w:val="en-US"/>
+                      </w:rPr>
+                      <w:t>B. Golden, T. Magnati y H. Nguyen, «Implementing vehicle routing alogorithms,» 1977, pp. 113-148.</w:t>
+                    </w:r>
+                  </w:p>
+                </w:tc>
+              </w:tr>
+              <w:tr>
+                <w:trPr>
+                  <w:divId w:val="323171871"/>
+                  <w:tblCellSpacing w:w="15" w:type="dxa"/>
+                </w:trPr>
+                <w:tc>
+                  <w:tcPr>
+                    <w:tcW w:w="50" w:type="pct"/>
+                    <w:hideMark/>
+                  </w:tcPr>
+                  <w:p>
+                    <w:pPr>
+                      <w:pStyle w:val="Bibliografa"/>
+                      <w:rPr>
+                        <w:rFonts w:eastAsiaTheme="minorEastAsia"/>
+                        <w:noProof/>
+                      </w:rPr>
+                    </w:pPr>
+                    <w:r>
+                      <w:rPr>
+                        <w:noProof/>
+                      </w:rPr>
+                      <w:t xml:space="preserve">[7] </w:t>
+                    </w:r>
+                  </w:p>
+                </w:tc>
+                <w:tc>
+                  <w:tcPr>
+                    <w:tcW w:w="0" w:type="auto"/>
+                    <w:hideMark/>
+                  </w:tcPr>
+                  <w:p>
+                    <w:pPr>
+                      <w:pStyle w:val="Bibliografa"/>
+                      <w:rPr>
+                        <w:rFonts w:eastAsiaTheme="minorEastAsia"/>
+                        <w:noProof/>
+                        <w:lang w:val="en-US"/>
+                      </w:rPr>
+                    </w:pPr>
+                    <w:r>
+                      <w:rPr>
+                        <w:noProof/>
+                        <w:lang w:val="en-US"/>
+                      </w:rPr>
+                      <w:t xml:space="preserve">T. Vidal, T. G. Crainic, M. Gendreau y C. Prins, «Heuristics for multi-attribute vehicle routing problems: A survey and synthesis,» 2013. </w:t>
+                    </w:r>
+                  </w:p>
+                </w:tc>
+              </w:tr>
+              <w:tr>
+                <w:trPr>
+                  <w:divId w:val="323171871"/>
+                  <w:tblCellSpacing w:w="15" w:type="dxa"/>
+                </w:trPr>
+                <w:tc>
+                  <w:tcPr>
+                    <w:tcW w:w="50" w:type="pct"/>
+                    <w:hideMark/>
+                  </w:tcPr>
+                  <w:p>
+                    <w:pPr>
+                      <w:pStyle w:val="Bibliografa"/>
+                      <w:rPr>
+                        <w:rFonts w:eastAsiaTheme="minorEastAsia"/>
+                        <w:noProof/>
+                      </w:rPr>
+                    </w:pPr>
+                    <w:r>
+                      <w:rPr>
+                        <w:noProof/>
+                      </w:rPr>
+                      <w:t xml:space="preserve">[8] </w:t>
+                    </w:r>
+                  </w:p>
+                </w:tc>
+                <w:tc>
+                  <w:tcPr>
+                    <w:tcW w:w="0" w:type="auto"/>
+                    <w:hideMark/>
+                  </w:tcPr>
+                  <w:p>
+                    <w:pPr>
+                      <w:pStyle w:val="Bibliografa"/>
+                      <w:rPr>
+                        <w:rFonts w:eastAsiaTheme="minorEastAsia"/>
+                        <w:noProof/>
+                      </w:rPr>
+                    </w:pPr>
+                    <w:r>
+                      <w:rPr>
+                        <w:noProof/>
+                      </w:rPr>
+                      <w:t xml:space="preserve">G. González Vargas y F. González Aristizabal, «Metaheurísticas aplicadas al ruteo de vehículos. Un caso de estudio. Parte 1: formulación del problema,» </w:t>
+                    </w:r>
+                    <w:r>
+                      <w:rPr>
+                        <w:i/>
+                        <w:iCs/>
+                        <w:noProof/>
+                      </w:rPr>
+                      <w:t xml:space="preserve">Revista Ingeniería e Investigación, </w:t>
+                    </w:r>
+                    <w:r>
+                      <w:rPr>
+                        <w:noProof/>
+                      </w:rPr>
+                      <w:t xml:space="preserve">vol. 26, nº 3, pp. 149-156, 2006. </w:t>
+                    </w:r>
+                  </w:p>
+                </w:tc>
+              </w:tr>
+              <w:tr>
+                <w:trPr>
+                  <w:divId w:val="323171871"/>
+                  <w:tblCellSpacing w:w="15" w:type="dxa"/>
+                </w:trPr>
+                <w:tc>
+                  <w:tcPr>
+                    <w:tcW w:w="50" w:type="pct"/>
+                    <w:hideMark/>
+                  </w:tcPr>
+                  <w:p>
+                    <w:pPr>
+                      <w:pStyle w:val="Bibliografa"/>
+                      <w:rPr>
+                        <w:rFonts w:eastAsiaTheme="minorEastAsia"/>
+                        <w:noProof/>
+                      </w:rPr>
+                    </w:pPr>
+                    <w:r>
+                      <w:rPr>
+                        <w:noProof/>
+                      </w:rPr>
+                      <w:t xml:space="preserve">[9] </w:t>
+                    </w:r>
+                  </w:p>
+                </w:tc>
+                <w:tc>
+                  <w:tcPr>
+                    <w:tcW w:w="0" w:type="auto"/>
+                    <w:hideMark/>
+                  </w:tcPr>
+                  <w:p>
+                    <w:pPr>
+                      <w:pStyle w:val="Bibliografa"/>
+                      <w:rPr>
+                        <w:rFonts w:eastAsiaTheme="minorEastAsia"/>
+                        <w:noProof/>
+                        <w:lang w:val="en-US"/>
+                      </w:rPr>
+                    </w:pPr>
+                    <w:r>
+                      <w:rPr>
+                        <w:noProof/>
+                        <w:lang w:val="en-US"/>
+                      </w:rPr>
+                      <w:t xml:space="preserve">P. Toth y D. Vigo, The Vehicule Routing Problem. </w:t>
+                    </w:r>
+                  </w:p>
+                </w:tc>
+              </w:tr>
+              <w:tr>
+                <w:trPr>
+                  <w:divId w:val="323171871"/>
+                  <w:tblCellSpacing w:w="15" w:type="dxa"/>
+                </w:trPr>
+                <w:tc>
+                  <w:tcPr>
+                    <w:tcW w:w="50" w:type="pct"/>
+                    <w:hideMark/>
+                  </w:tcPr>
+                  <w:p>
+                    <w:pPr>
+                      <w:pStyle w:val="Bibliografa"/>
+                      <w:rPr>
+                        <w:rFonts w:eastAsiaTheme="minorEastAsia"/>
+                        <w:noProof/>
+                      </w:rPr>
+                    </w:pPr>
+                    <w:r>
+                      <w:rPr>
+                        <w:noProof/>
+                      </w:rPr>
+                      <w:t xml:space="preserve">[10] </w:t>
+                    </w:r>
+                  </w:p>
+                </w:tc>
+                <w:tc>
+                  <w:tcPr>
+                    <w:tcW w:w="0" w:type="auto"/>
+                    <w:hideMark/>
+                  </w:tcPr>
+                  <w:p>
+                    <w:pPr>
+                      <w:pStyle w:val="Bibliografa"/>
+                      <w:rPr>
+                        <w:rFonts w:eastAsiaTheme="minorEastAsia"/>
+                        <w:noProof/>
+                        <w:lang w:val="en-US"/>
+                      </w:rPr>
+                    </w:pPr>
+                    <w:r>
+                      <w:rPr>
+                        <w:noProof/>
+                        <w:lang w:val="en-US"/>
+                      </w:rPr>
+                      <w:t xml:space="preserve">A. Schrijver, «On the History of Combinatorial Optimization,» 1960. </w:t>
+                    </w:r>
+                  </w:p>
+                </w:tc>
+              </w:tr>
+              <w:tr>
+                <w:trPr>
+                  <w:divId w:val="323171871"/>
+                  <w:tblCellSpacing w:w="15" w:type="dxa"/>
+                </w:trPr>
+                <w:tc>
+                  <w:tcPr>
+                    <w:tcW w:w="50" w:type="pct"/>
+                    <w:hideMark/>
+                  </w:tcPr>
+                  <w:p>
+                    <w:pPr>
+                      <w:pStyle w:val="Bibliografa"/>
+                      <w:rPr>
+                        <w:rFonts w:eastAsiaTheme="minorEastAsia"/>
+                        <w:noProof/>
+                      </w:rPr>
+                    </w:pPr>
+                    <w:r>
+                      <w:rPr>
+                        <w:noProof/>
+                      </w:rPr>
+                      <w:lastRenderedPageBreak/>
+                      <w:t xml:space="preserve">[11] </w:t>
+                    </w:r>
+                  </w:p>
+                </w:tc>
+                <w:tc>
+                  <w:tcPr>
+                    <w:tcW w:w="0" w:type="auto"/>
+                    <w:hideMark/>
+                  </w:tcPr>
+                  <w:p>
+                    <w:pPr>
+                      <w:pStyle w:val="Bibliografa"/>
+                      <w:rPr>
+                        <w:rFonts w:eastAsiaTheme="minorEastAsia"/>
                         <w:noProof/>
                         <w:lang w:val="en-US"/>
                       </w:rPr>
@@ -20171,7 +20923,7 @@
             </w:tbl>
             <w:p>
               <w:pPr>
-                <w:divId w:val="1929458346"/>
+                <w:divId w:val="323171871"/>
                 <w:rPr>
                   <w:rFonts w:eastAsia="Times New Roman"/>
                   <w:noProof/>
@@ -20205,7 +20957,7 @@
 </file>
 
 <file path=word/endnotes.xml><?xml version="1.0" encoding="utf-8"?>
-<w:endnotes xmlns:wpc="http://schemas.microsoft.com/office/word/2010/wordprocessingCanvas" xmlns:mc="http://schemas.openxmlformats.org/markup-compatibility/2006" xmlns:o="urn:schemas-microsoft-com:office:office" xmlns:r="http://schemas.openxmlformats.org/officeDocument/2006/relationships" xmlns:m="http://schemas.openxmlformats.org/officeDocument/2006/math" xmlns:v="urn:schemas-microsoft-com:vml" xmlns:wp14="http://schemas.microsoft.com/office/word/2010/wordprocessingDrawing" xmlns:wp="http://schemas.openxmlformats.org/drawingml/2006/wordprocessingDrawing" xmlns:w10="urn:schemas-microsoft-com:office:word" xmlns:w="http://schemas.openxmlformats.org/wordprocessingml/2006/main" xmlns:w14="http://schemas.microsoft.com/office/word/2010/wordml" xmlns:wpg="http://schemas.microsoft.com/office/word/2010/wordprocessingGroup" xmlns:wpi="http://schemas.microsoft.com/office/word/2010/wordprocessingInk" xmlns:wne="http://schemas.microsoft.com/office/word/2006/wordml" xmlns:wps="http://schemas.microsoft.com/office/word/2010/wordprocessingShape" mc:Ignorable="w14 wp14">
+<w:endnotes xmlns:ve="http://schemas.openxmlformats.org/markup-compatibility/2006" xmlns:o="urn:schemas-microsoft-com:office:office" xmlns:r="http://schemas.openxmlformats.org/officeDocument/2006/relationships" xmlns:m="http://schemas.openxmlformats.org/officeDocument/2006/math" xmlns:v="urn:schemas-microsoft-com:vml" xmlns:wp="http://schemas.openxmlformats.org/drawingml/2006/wordprocessingDrawing" xmlns:w10="urn:schemas-microsoft-com:office:word" xmlns:w="http://schemas.openxmlformats.org/wordprocessingml/2006/main" xmlns:wne="http://schemas.microsoft.com/office/word/2006/wordml">
   <w:endnote w:type="separator" w:id="-1">
     <w:p>
       <w:pPr>
@@ -20230,7 +20982,7 @@
 </file>
 
 <file path=word/footer1.xml><?xml version="1.0" encoding="utf-8"?>
-<w:ftr xmlns:wpc="http://schemas.microsoft.com/office/word/2010/wordprocessingCanvas" xmlns:mc="http://schemas.openxmlformats.org/markup-compatibility/2006" xmlns:o="urn:schemas-microsoft-com:office:office" xmlns:r="http://schemas.openxmlformats.org/officeDocument/2006/relationships" xmlns:m="http://schemas.openxmlformats.org/officeDocument/2006/math" xmlns:v="urn:schemas-microsoft-com:vml" xmlns:wp14="http://schemas.microsoft.com/office/word/2010/wordprocessingDrawing" xmlns:wp="http://schemas.openxmlformats.org/drawingml/2006/wordprocessingDrawing" xmlns:w10="urn:schemas-microsoft-com:office:word" xmlns:w="http://schemas.openxmlformats.org/wordprocessingml/2006/main" xmlns:w14="http://schemas.microsoft.com/office/word/2010/wordml" xmlns:wpg="http://schemas.microsoft.com/office/word/2010/wordprocessingGroup" xmlns:wpi="http://schemas.microsoft.com/office/word/2010/wordprocessingInk" xmlns:wne="http://schemas.microsoft.com/office/word/2006/wordml" xmlns:wps="http://schemas.microsoft.com/office/word/2010/wordprocessingShape" mc:Ignorable="w14 wp14">
+<w:ftr xmlns:ve="http://schemas.openxmlformats.org/markup-compatibility/2006" xmlns:o="urn:schemas-microsoft-com:office:office" xmlns:r="http://schemas.openxmlformats.org/officeDocument/2006/relationships" xmlns:m="http://schemas.openxmlformats.org/officeDocument/2006/math" xmlns:v="urn:schemas-microsoft-com:vml" xmlns:wp="http://schemas.openxmlformats.org/drawingml/2006/wordprocessingDrawing" xmlns:w10="urn:schemas-microsoft-com:office:word" xmlns:w="http://schemas.openxmlformats.org/wordprocessingml/2006/main" xmlns:wne="http://schemas.microsoft.com/office/word/2006/wordml">
   <w:sdt>
     <w:sdtPr>
       <w:id w:val="88855172"/>
@@ -20245,27 +20997,14 @@
           <w:pStyle w:val="Piedepgina"/>
           <w:jc w:val="center"/>
         </w:pPr>
-        <w:r>
-          <w:fldChar w:fldCharType="begin"/>
-        </w:r>
-        <w:r>
-          <w:instrText xml:space="preserve"> PAGE   \* MERGEFORMAT </w:instrText>
-        </w:r>
-        <w:r>
-          <w:fldChar w:fldCharType="separate"/>
-        </w:r>
-        <w:r>
-          <w:rPr>
-            <w:noProof/>
-          </w:rPr>
-          <w:t>14</w:t>
-        </w:r>
-        <w:r>
-          <w:rPr>
-            <w:noProof/>
-          </w:rPr>
-          <w:fldChar w:fldCharType="end"/>
-        </w:r>
+        <w:fldSimple w:instr=" PAGE   \* MERGEFORMAT ">
+          <w:r>
+            <w:rPr>
+              <w:noProof/>
+            </w:rPr>
+            <w:t>18</w:t>
+          </w:r>
+        </w:fldSimple>
       </w:p>
     </w:sdtContent>
   </w:sdt>
@@ -20278,7 +21017,7 @@
 </file>
 
 <file path=word/footnotes.xml><?xml version="1.0" encoding="utf-8"?>
-<w:footnotes xmlns:wpc="http://schemas.microsoft.com/office/word/2010/wordprocessingCanvas" xmlns:mc="http://schemas.openxmlformats.org/markup-compatibility/2006" xmlns:o="urn:schemas-microsoft-com:office:office" xmlns:r="http://schemas.openxmlformats.org/officeDocument/2006/relationships" xmlns:m="http://schemas.openxmlformats.org/officeDocument/2006/math" xmlns:v="urn:schemas-microsoft-com:vml" xmlns:wp14="http://schemas.microsoft.com/office/word/2010/wordprocessingDrawing" xmlns:wp="http://schemas.openxmlformats.org/drawingml/2006/wordprocessingDrawing" xmlns:w10="urn:schemas-microsoft-com:office:word" xmlns:w="http://schemas.openxmlformats.org/wordprocessingml/2006/main" xmlns:w14="http://schemas.microsoft.com/office/word/2010/wordml" xmlns:wpg="http://schemas.microsoft.com/office/word/2010/wordprocessingGroup" xmlns:wpi="http://schemas.microsoft.com/office/word/2010/wordprocessingInk" xmlns:wne="http://schemas.microsoft.com/office/word/2006/wordml" xmlns:wps="http://schemas.microsoft.com/office/word/2010/wordprocessingShape" mc:Ignorable="w14 wp14">
+<w:footnotes xmlns:ve="http://schemas.openxmlformats.org/markup-compatibility/2006" xmlns:o="urn:schemas-microsoft-com:office:office" xmlns:r="http://schemas.openxmlformats.org/officeDocument/2006/relationships" xmlns:m="http://schemas.openxmlformats.org/officeDocument/2006/math" xmlns:v="urn:schemas-microsoft-com:vml" xmlns:wp="http://schemas.openxmlformats.org/drawingml/2006/wordprocessingDrawing" xmlns:w10="urn:schemas-microsoft-com:office:word" xmlns:w="http://schemas.openxmlformats.org/wordprocessingml/2006/main" xmlns:wne="http://schemas.microsoft.com/office/word/2006/wordml">
   <w:footnote w:type="separator" w:id="-1">
     <w:p>
       <w:pPr>
@@ -20303,7 +21042,7 @@
 </file>
 
 <file path=word/numbering.xml><?xml version="1.0" encoding="utf-8"?>
-<w:numbering xmlns:wpc="http://schemas.microsoft.com/office/word/2010/wordprocessingCanvas" xmlns:mc="http://schemas.openxmlformats.org/markup-compatibility/2006" xmlns:o="urn:schemas-microsoft-com:office:office" xmlns:r="http://schemas.openxmlformats.org/officeDocument/2006/relationships" xmlns:m="http://schemas.openxmlformats.org/officeDocument/2006/math" xmlns:v="urn:schemas-microsoft-com:vml" xmlns:wp14="http://schemas.microsoft.com/office/word/2010/wordprocessingDrawing" xmlns:wp="http://schemas.openxmlformats.org/drawingml/2006/wordprocessingDrawing" xmlns:w10="urn:schemas-microsoft-com:office:word" xmlns:w="http://schemas.openxmlformats.org/wordprocessingml/2006/main" xmlns:w14="http://schemas.microsoft.com/office/word/2010/wordml" xmlns:wpg="http://schemas.microsoft.com/office/word/2010/wordprocessingGroup" xmlns:wpi="http://schemas.microsoft.com/office/word/2010/wordprocessingInk" xmlns:wne="http://schemas.microsoft.com/office/word/2006/wordml" xmlns:wps="http://schemas.microsoft.com/office/word/2010/wordprocessingShape" mc:Ignorable="w14 wp14">
+<w:numbering xmlns:ve="http://schemas.openxmlformats.org/markup-compatibility/2006" xmlns:o="urn:schemas-microsoft-com:office:office" xmlns:r="http://schemas.openxmlformats.org/officeDocument/2006/relationships" xmlns:m="http://schemas.openxmlformats.org/officeDocument/2006/math" xmlns:v="urn:schemas-microsoft-com:vml" xmlns:wp="http://schemas.openxmlformats.org/drawingml/2006/wordprocessingDrawing" xmlns:w10="urn:schemas-microsoft-com:office:word" xmlns:w="http://schemas.openxmlformats.org/wordprocessingml/2006/main" xmlns:wne="http://schemas.microsoft.com/office/word/2006/wordml">
   <w:abstractNum w:abstractNumId="0">
     <w:nsid w:val="14B81271"/>
     <w:multiLevelType w:val="hybridMultilevel"/>
@@ -21314,7 +22053,7 @@
 </file>
 
 <file path=word/styles.xml><?xml version="1.0" encoding="utf-8"?>
-<w:styles xmlns:mc="http://schemas.openxmlformats.org/markup-compatibility/2006" xmlns:r="http://schemas.openxmlformats.org/officeDocument/2006/relationships" xmlns:w="http://schemas.openxmlformats.org/wordprocessingml/2006/main" xmlns:w14="http://schemas.microsoft.com/office/word/2010/wordml" mc:Ignorable="w14">
+<w:styles xmlns:r="http://schemas.openxmlformats.org/officeDocument/2006/relationships" xmlns:w="http://schemas.openxmlformats.org/wordprocessingml/2006/main">
   <w:docDefaults>
     <w:rPrDefault>
       <w:rPr>
@@ -21553,6 +22292,7 @@
     <w:uiPriority w:val="99"/>
     <w:semiHidden/>
     <w:unhideWhenUsed/>
+    <w:qFormat/>
     <w:tblPr>
       <w:tblInd w:w="0" w:type="dxa"/>
       <w:tblCellMar>
@@ -21817,6 +22557,7 @@
       <w:spacing w:after="0" w:line="240" w:lineRule="auto"/>
     </w:pPr>
     <w:tblPr>
+      <w:tblInd w:w="0" w:type="dxa"/>
       <w:tblBorders>
         <w:top w:val="single" w:sz="4" w:space="0" w:color="auto"/>
         <w:left w:val="single" w:sz="4" w:space="0" w:color="auto"/>
@@ -21825,6 +22566,12 @@
         <w:insideH w:val="single" w:sz="4" w:space="0" w:color="auto"/>
         <w:insideV w:val="single" w:sz="4" w:space="0" w:color="auto"/>
       </w:tblBorders>
+      <w:tblCellMar>
+        <w:top w:w="0" w:type="dxa"/>
+        <w:left w:w="108" w:type="dxa"/>
+        <w:bottom w:w="0" w:type="dxa"/>
+        <w:right w:w="108" w:type="dxa"/>
+      </w:tblCellMar>
     </w:tblPr>
   </w:style>
   <w:style w:type="character" w:styleId="Refdecomentario">
@@ -22341,14 +23088,14 @@
   <a:extraClrSchemeLst/>
   <a:extLst>
     <a:ext uri="{05A4C25C-085E-4340-85A3-A5531E510DB2}">
-      <thm15:themeFamily xmlns:thm15="http://schemas.microsoft.com/office/thememl/2012/main" xmlns="" name="Office Theme" id="{62F939B6-93AF-4DB8-9C6B-D6C7DFDC589F}" vid="{4A3C46E8-61CC-4603-A589-7422A47A8E4A}"/>
+      <thm15:themeFamily xmlns="" xmlns:thm15="http://schemas.microsoft.com/office/thememl/2012/main" name="Office Theme" id="{62F939B6-93AF-4DB8-9C6B-D6C7DFDC589F}" vid="{4A3C46E8-61CC-4603-A589-7422A47A8E4A}"/>
     </a:ext>
   </a:extLst>
 </a:theme>
 </file>
 
 <file path=customXml/item1.xml><?xml version="1.0" encoding="utf-8"?>
-<b:Sources xmlns:b="http://schemas.openxmlformats.org/officeDocument/2006/bibliography" xmlns="http://schemas.openxmlformats.org/officeDocument/2006/bibliography" SelectedStyle="\IEEE2006OfficeOnline.xsl" StyleName="IEEE" Version="2006">
+<b:Sources xmlns:b="http://schemas.openxmlformats.org/officeDocument/2006/bibliography" xmlns="http://schemas.openxmlformats.org/officeDocument/2006/bibliography" SelectedStyle="\IEEE2006OfficeOnline.xsl" StyleName="IEEE 2006" Version="2006">
   <b:Source>
     <b:Tag>Tot</b:Tag>
     <b:SourceType>Book</b:SourceType>
@@ -22368,7 +23115,7 @@
         </b:NameList>
       </b:Author>
     </b:Author>
-    <b:RefOrder>1</b:RefOrder>
+    <b:RefOrder>9</b:RefOrder>
   </b:Source>
   <b:Source>
     <b:Tag>Ale60</b:Tag>
@@ -22386,7 +23133,7 @@
     </b:Author>
     <b:Title>On the History of Combinatorial Optimization</b:Title>
     <b:Year>1960</b:Year>
-    <b:RefOrder>2</b:RefOrder>
+    <b:RefOrder>10</b:RefOrder>
   </b:Source>
   <b:Source>
     <b:Tag>Dan59</b:Tag>
@@ -22409,7 +23156,7 @@
         </b:NameList>
       </b:Author>
     </b:Author>
-    <b:RefOrder>3</b:RefOrder>
+    <b:RefOrder>4</b:RefOrder>
   </b:Source>
   <b:Source>
     <b:Tag>Kar71</b:Tag>
@@ -22427,13 +23174,194 @@
         </b:NameList>
       </b:Author>
     </b:Author>
-    <b:RefOrder>4</b:RefOrder>
+    <b:RefOrder>11</b:RefOrder>
+  </b:Source>
+  <b:Source>
+    <b:Tag>Gal13</b:Tag>
+    <b:SourceType>JournalArticle</b:SourceType>
+    <b:Guid>{3D6DD769-99CD-4CAC-910F-FD6751CFDBE5}</b:Guid>
+    <b:LCID>0</b:LCID>
+    <b:Author>
+      <b:Author>
+        <b:NameList>
+          <b:Person>
+            <b:Last>Gallegos Mateos</b:Last>
+            <b:First>Iván</b:First>
+          </b:Person>
+          <b:Person>
+            <b:Last>Gómez Gómez</b:Last>
+            <b:First>Alberto</b:First>
+          </b:Person>
+          <b:Person>
+            <b:Last>Arguelles Martino</b:Last>
+            <b:First>Daniel</b:First>
+          </b:Person>
+        </b:NameList>
+      </b:Author>
+    </b:Author>
+    <b:Title>A hybrid method for the resolution of the MDVRP</b:Title>
+    <b:Year>2013</b:Year>
+    <b:Pages>45-64</b:Pages>
+    <b:RefOrder>1</b:RefOrder>
+  </b:Source>
+  <b:Source>
+    <b:Tag>Oli05</b:Tag>
+    <b:SourceType>JournalArticle</b:SourceType>
+    <b:Guid>{F15D8251-9995-436B-87C4-AF9D29032AEB}</b:Guid>
+    <b:LCID>0</b:LCID>
+    <b:Author>
+      <b:Author>
+        <b:NameList>
+          <b:Person>
+            <b:Last>Olivera</b:Last>
+            <b:First>Alfredo</b:First>
+          </b:Person>
+        </b:NameList>
+      </b:Author>
+    </b:Author>
+    <b:Title>Memorias adaptativas para el problema</b:Title>
+    <b:Year>2005</b:Year>
+    <b:RefOrder>2</b:RefOrder>
+  </b:Source>
+  <b:Source>
+    <b:Tag>GDa54</b:Tag>
+    <b:SourceType>BookSection</b:SourceType>
+    <b:Guid>{4D0CDA32-0B41-48BA-8476-DC86D6769B12}</b:Guid>
+    <b:LCID>0</b:LCID>
+    <b:Author>
+      <b:Author>
+        <b:NameList>
+          <b:Person>
+            <b:Last>Dantzig</b:Last>
+            <b:First>G.</b:First>
+          </b:Person>
+          <b:Person>
+            <b:Last>Fulkerson</b:Last>
+            <b:First>D.</b:First>
+          </b:Person>
+          <b:Person>
+            <b:Last>Johnson</b:Last>
+            <b:First>S.</b:First>
+          </b:Person>
+        </b:NameList>
+      </b:Author>
+    </b:Author>
+    <b:Title>Solution of a large scale traveling salesman</b:Title>
+    <b:Year>1954</b:Year>
+    <b:Pages>Vol. 2, 393-410</b:Pages>
+    <b:RefOrder>3</b:RefOrder>
+  </b:Source>
+  <b:Source>
+    <b:Tag>Gol75</b:Tag>
+    <b:SourceType>BookSection</b:SourceType>
+    <b:Guid>{F929049E-A9DB-461F-8920-9BB2FF0F30D4}</b:Guid>
+    <b:LCID>0</b:LCID>
+    <b:Author>
+      <b:Author>
+        <b:NameList>
+          <b:Person>
+            <b:Last>Golden</b:Last>
+            <b:First>B,L</b:First>
+          </b:Person>
+        </b:NameList>
+      </b:Author>
+    </b:Author>
+    <b:Title>Vehicle routing problems: Formulations and heuristic solution techniques</b:Title>
+    <b:Year>Technical report No. I13, MIT Operations Research Centre, 1975</b:Year>
+    <b:RefOrder>5</b:RefOrder>
+  </b:Source>
+  <b:Source>
+    <b:Tag>Gol77</b:Tag>
+    <b:SourceType>BookSection</b:SourceType>
+    <b:Guid>{182BC821-2157-4706-BE03-4FB6EC8FCC57}</b:Guid>
+    <b:LCID>0</b:LCID>
+    <b:Author>
+      <b:Author>
+        <b:NameList>
+          <b:Person>
+            <b:Last>Golden</b:Last>
+            <b:First>B.L.</b:First>
+          </b:Person>
+          <b:Person>
+            <b:Last>Magnati</b:Last>
+            <b:First>T.L.</b:First>
+          </b:Person>
+          <b:Person>
+            <b:Last>Nguyen</b:Last>
+            <b:First>H.Q.</b:First>
+          </b:Person>
+        </b:NameList>
+      </b:Author>
+    </b:Author>
+    <b:Title>Implementing vehicle routing alogorithms</b:Title>
+    <b:Year>1977</b:Year>
+    <b:Pages>113-148</b:Pages>
+    <b:RefOrder>6</b:RefOrder>
+  </b:Source>
+  <b:Source>
+    <b:Tag>Gon06</b:Tag>
+    <b:SourceType>JournalArticle</b:SourceType>
+    <b:Guid>{FCD5E3C3-E8D0-4DBC-A320-DF070E1851D3}</b:Guid>
+    <b:LCID>0</b:LCID>
+    <b:Author>
+      <b:Author>
+        <b:NameList>
+          <b:Person>
+            <b:Last>González Vargas</b:Last>
+            <b:First>Guillermo</b:First>
+          </b:Person>
+          <b:Person>
+            <b:Last>González Aristizabal</b:Last>
+            <b:First>Felipe</b:First>
+          </b:Person>
+        </b:NameList>
+      </b:Author>
+    </b:Author>
+    <b:Title>Metaheurísticas aplicadas al ruteo de vehículos. Un caso de estudio. Parte 1: formulación del problema</b:Title>
+    <b:JournalName>Revista Ingeniería e Investigación</b:JournalName>
+    <b:Year>2006</b:Year>
+    <b:Pages>149-156</b:Pages>
+    <b:Volume>26</b:Volume>
+    <b:Issue>3</b:Issue>
+    <b:RefOrder>8</b:RefOrder>
+  </b:Source>
+  <b:Source>
+    <b:Tag>Vid13</b:Tag>
+    <b:SourceType>JournalArticle</b:SourceType>
+    <b:Guid>{0FF34958-6E81-46DA-888C-5E699A5B6337}</b:Guid>
+    <b:LCID>0</b:LCID>
+    <b:Author>
+      <b:Author>
+        <b:NameList>
+          <b:Person>
+            <b:Last>Vidal</b:Last>
+            <b:First>Thibaut</b:First>
+          </b:Person>
+          <b:Person>
+            <b:Last>Crainic</b:Last>
+            <b:First>Teodor</b:First>
+            <b:Middle>Gabriel</b:Middle>
+          </b:Person>
+          <b:Person>
+            <b:Last>Gendreau</b:Last>
+            <b:First>Michel</b:First>
+          </b:Person>
+          <b:Person>
+            <b:Last>Prins</b:Last>
+            <b:First>Christian</b:First>
+          </b:Person>
+        </b:NameList>
+      </b:Author>
+    </b:Author>
+    <b:Title>Heuristics for multi-attribute vehicle routing problems: A survey and synthesis</b:Title>
+    <b:Year>2012</b:Year>
+    <b:RefOrder>7</b:RefOrder>
   </b:Source>
 </b:Sources>
 </file>
 
 <file path=customXml/itemProps1.xml><?xml version="1.0" encoding="utf-8"?>
-<ds:datastoreItem xmlns:ds="http://schemas.openxmlformats.org/officeDocument/2006/customXml" ds:itemID="{5B31E4D3-11AE-4B41-91C7-86D9430D0A3F}">
+<ds:datastoreItem xmlns:ds="http://schemas.openxmlformats.org/officeDocument/2006/customXml" ds:itemID="{7838E1E9-A3BE-425D-9E03-2334283E2DA8}">
   <ds:schemaRefs>
     <ds:schemaRef ds:uri="http://schemas.openxmlformats.org/officeDocument/2006/bibliography"/>
   </ds:schemaRefs>

</xml_diff>

<commit_message>
ACTUAALIZACIONES MINIMAS DE FORMATO Y TEXTOS.
</commit_message>
<xml_diff>
--- a/Version/Documentación/Estado del Arte.docx
+++ b/Version/Documentación/Estado del Arte.docx
@@ -2396,7 +2396,27 @@
           <w:szCs w:val="24"/>
           <w:lang w:val="es-UY" w:eastAsia="es-UY"/>
         </w:rPr>
-        <w:t xml:space="preserve"> [] </w:t>
+        <w:t xml:space="preserve"> [</w:t>
+      </w:r>
+      <w:r>
+        <w:rPr>
+          <w:rFonts w:eastAsia="Times New Roman" w:cstheme="minorHAnsi"/>
+          <w:color w:val="000000"/>
+          <w:sz w:val="24"/>
+          <w:szCs w:val="24"/>
+          <w:lang w:val="es-UY" w:eastAsia="es-UY"/>
+        </w:rPr>
+        <w:t>REF</w:t>
+      </w:r>
+      <w:r>
+        <w:rPr>
+          <w:rFonts w:eastAsia="Times New Roman" w:cstheme="minorHAnsi"/>
+          <w:color w:val="000000"/>
+          <w:sz w:val="24"/>
+          <w:szCs w:val="24"/>
+          <w:lang w:val="es-UY" w:eastAsia="es-UY"/>
+        </w:rPr>
+        <w:t xml:space="preserve">] </w:t>
       </w:r>
       <w:r>
         <w:rPr>
@@ -2456,7 +2476,67 @@
           <w:szCs w:val="24"/>
           <w:lang w:val="es-UY" w:eastAsia="es-UY"/>
         </w:rPr>
-        <w:t xml:space="preserve"> publicaciones sobre MDVRP en los últimos años, en la figura 1 se puede ver la distribución de </w:t>
+        <w:t xml:space="preserve"> publicaciones sobre MDVRP</w:t>
+      </w:r>
+      <w:r>
+        <w:rPr>
+          <w:rFonts w:eastAsia="Times New Roman" w:cstheme="minorHAnsi"/>
+          <w:color w:val="000000"/>
+          <w:sz w:val="24"/>
+          <w:szCs w:val="24"/>
+          <w:lang w:val="es-UY" w:eastAsia="es-UY"/>
+        </w:rPr>
+        <w:t>, especialmente</w:t>
+      </w:r>
+      <w:r>
+        <w:rPr>
+          <w:rFonts w:eastAsia="Times New Roman" w:cstheme="minorHAnsi"/>
+          <w:color w:val="000000"/>
+          <w:sz w:val="24"/>
+          <w:szCs w:val="24"/>
+          <w:lang w:val="es-UY" w:eastAsia="es-UY"/>
+        </w:rPr>
+        <w:t xml:space="preserve"> en los últimos años</w:t>
+      </w:r>
+      <w:r>
+        <w:rPr>
+          <w:rFonts w:eastAsia="Times New Roman" w:cstheme="minorHAnsi"/>
+          <w:color w:val="000000"/>
+          <w:sz w:val="24"/>
+          <w:szCs w:val="24"/>
+          <w:lang w:val="es-UY" w:eastAsia="es-UY"/>
+        </w:rPr>
+        <w:t>. E</w:t>
+      </w:r>
+      <w:r>
+        <w:rPr>
+          <w:rFonts w:eastAsia="Times New Roman" w:cstheme="minorHAnsi"/>
+          <w:color w:val="000000"/>
+          <w:sz w:val="24"/>
+          <w:szCs w:val="24"/>
+          <w:lang w:val="es-UY" w:eastAsia="es-UY"/>
+        </w:rPr>
+        <w:t>n la figura 1</w:t>
+      </w:r>
+      <w:r>
+        <w:rPr>
+          <w:rFonts w:eastAsia="Times New Roman" w:cstheme="minorHAnsi"/>
+          <w:color w:val="000000"/>
+          <w:sz w:val="24"/>
+          <w:szCs w:val="24"/>
+          <w:lang w:val="es-UY" w:eastAsia="es-UY"/>
+        </w:rPr>
+        <w:t>.1</w:t>
+      </w:r>
+      <w:r>
+        <w:rPr>
+          <w:rFonts w:eastAsia="Times New Roman" w:cstheme="minorHAnsi"/>
+          <w:color w:val="000000"/>
+          <w:sz w:val="24"/>
+          <w:szCs w:val="24"/>
+          <w:lang w:val="es-UY" w:eastAsia="es-UY"/>
+        </w:rPr>
+        <w:t xml:space="preserve"> se puede ver la distribución de </w:t>
       </w:r>
       <w:r>
         <w:rPr>
@@ -2476,17 +2556,37 @@
           <w:szCs w:val="24"/>
           <w:lang w:val="es-UY" w:eastAsia="es-UY"/>
         </w:rPr>
-        <w:t xml:space="preserve">publicaciones de MDVRP </w:t>
-      </w:r>
-      <w:r>
-        <w:rPr>
-          <w:rFonts w:eastAsia="Times New Roman" w:cstheme="minorHAnsi"/>
-          <w:color w:val="000000"/>
-          <w:sz w:val="24"/>
-          <w:szCs w:val="24"/>
-          <w:lang w:val="es-UY" w:eastAsia="es-UY"/>
-        </w:rPr>
-        <w:t xml:space="preserve">dese 1980 hasta el </w:t>
+        <w:t xml:space="preserve">publicaciones </w:t>
+      </w:r>
+      <w:r>
+        <w:rPr>
+          <w:rFonts w:eastAsia="Times New Roman" w:cstheme="minorHAnsi"/>
+          <w:color w:val="000000"/>
+          <w:sz w:val="24"/>
+          <w:szCs w:val="24"/>
+          <w:lang w:val="es-UY" w:eastAsia="es-UY"/>
+        </w:rPr>
+        <w:t>des</w:t>
+      </w:r>
+      <w:r>
+        <w:rPr>
+          <w:rFonts w:eastAsia="Times New Roman" w:cstheme="minorHAnsi"/>
+          <w:color w:val="000000"/>
+          <w:sz w:val="24"/>
+          <w:szCs w:val="24"/>
+          <w:lang w:val="es-UY" w:eastAsia="es-UY"/>
+        </w:rPr>
+        <w:t>d</w:t>
+      </w:r>
+      <w:r>
+        <w:rPr>
+          <w:rFonts w:eastAsia="Times New Roman" w:cstheme="minorHAnsi"/>
+          <w:color w:val="000000"/>
+          <w:sz w:val="24"/>
+          <w:szCs w:val="24"/>
+          <w:lang w:val="es-UY" w:eastAsia="es-UY"/>
+        </w:rPr>
+        <w:t xml:space="preserve">e 1980 hasta el </w:t>
       </w:r>
       <w:r>
         <w:rPr>
@@ -16887,8 +16987,6 @@
         </w:rPr>
         <w:t>Los vehículos de la flota tienen las mismas características.</w:t>
       </w:r>
-      <w:bookmarkStart w:id="10" w:name="_GoBack"/>
-      <w:bookmarkEnd w:id="10"/>
     </w:p>
     <w:p>
       <w:pPr>
@@ -16962,11 +17060,13 @@
     </w:p>
     <w:p>
       <w:pPr>
+        <w:pStyle w:val="Prrafodelista"/>
         <w:shd w:val="clear" w:color="auto" w:fill="FFFFFF"/>
         <w:spacing w:after="0" w:line="360" w:lineRule="auto"/>
+        <w:ind w:left="1080"/>
         <w:jc w:val="both"/>
         <w:rPr>
-          <w:rFonts w:eastAsia="Times New Roman" w:cstheme="minorHAnsi"/>
+          <w:rFonts w:cstheme="minorHAnsi"/>
           <w:color w:val="000000"/>
         </w:rPr>
       </w:pPr>
@@ -16993,27 +17093,27 @@
           <w:szCs w:val="24"/>
           <w:lang w:val="es-UY" w:eastAsia="es-UY"/>
         </w:rPr>
-        <w:t xml:space="preserve">La formulación de </w:t>
-      </w:r>
-      <w:r>
-        <w:rPr>
-          <w:rFonts w:eastAsia="Times New Roman" w:cstheme="minorHAnsi"/>
-          <w:color w:val="000000"/>
-          <w:sz w:val="24"/>
-          <w:szCs w:val="24"/>
-          <w:lang w:val="es-UY" w:eastAsia="es-UY"/>
-        </w:rPr>
-        <w:t>dicho problema</w:t>
-      </w:r>
-      <w:r>
-        <w:rPr>
-          <w:rFonts w:eastAsia="Times New Roman" w:cstheme="minorHAnsi"/>
-          <w:color w:val="000000"/>
-          <w:sz w:val="24"/>
-          <w:szCs w:val="24"/>
-          <w:lang w:val="es-UY" w:eastAsia="es-UY"/>
-        </w:rPr>
-        <w:t xml:space="preserve"> se presenta a</w:t>
+        <w:t>La formulación de</w:t>
+      </w:r>
+      <w:r>
+        <w:rPr>
+          <w:rFonts w:eastAsia="Times New Roman" w:cstheme="minorHAnsi"/>
+          <w:color w:val="000000"/>
+          <w:sz w:val="24"/>
+          <w:szCs w:val="24"/>
+          <w:lang w:val="es-UY" w:eastAsia="es-UY"/>
+        </w:rPr>
+        <w:t xml:space="preserve">l problema de MDVRP </w:t>
+      </w:r>
+      <w:r>
+        <w:rPr>
+          <w:rFonts w:eastAsia="Times New Roman" w:cstheme="minorHAnsi"/>
+          <w:color w:val="000000"/>
+          <w:sz w:val="24"/>
+          <w:szCs w:val="24"/>
+          <w:lang w:val="es-UY" w:eastAsia="es-UY"/>
+        </w:rPr>
+        <w:t>se presenta a</w:t>
       </w:r>
       <w:r>
         <w:rPr>
@@ -17162,6 +17262,8 @@
         </w:rPr>
         <w:t>, donde además se presentan distintas formulaciones para el mismo problema.</w:t>
       </w:r>
+      <w:bookmarkStart w:id="10" w:name="_GoBack"/>
+      <w:bookmarkEnd w:id="10"/>
     </w:p>
     <w:p>
       <w:pPr>
@@ -21196,7 +21298,6 @@
           <w:szCs w:val="24"/>
           <w:lang w:val="es-UY" w:eastAsia="es-UY"/>
         </w:rPr>
-        <w:lastRenderedPageBreak/>
         <w:t>Donde</w:t>
       </w:r>
     </w:p>
@@ -23108,7 +23209,17 @@
           <w:szCs w:val="24"/>
           <w:lang w:val="es-UY" w:eastAsia="es-UY"/>
         </w:rPr>
-        <w:t xml:space="preserve"> estos casos en este</w:t>
+        <w:t xml:space="preserve"> estas soluciones </w:t>
+      </w:r>
+      <w:r>
+        <w:rPr>
+          <w:rFonts w:eastAsia="Times New Roman" w:cstheme="minorHAnsi"/>
+          <w:color w:val="000000"/>
+          <w:sz w:val="24"/>
+          <w:szCs w:val="24"/>
+          <w:lang w:val="es-UY" w:eastAsia="es-UY"/>
+        </w:rPr>
+        <w:t>en este</w:t>
       </w:r>
       <w:r>
         <w:rPr>
@@ -23178,8 +23289,71 @@
           <w:szCs w:val="24"/>
           <w:lang w:val="es-UY" w:eastAsia="es-UY"/>
         </w:rPr>
-        <w:lastRenderedPageBreak/>
-        <w:t xml:space="preserve">A su vez, el problema de varios depósitos y los recorridos particulares entre los depósitos genera una nueva gama de problemas de MDVRP como por ejemplo </w:t>
+        <w:t xml:space="preserve">A su vez, el problema de varios depósitos y los recorridos particulares entre los depósitos genera una nueva gama de problemas </w:t>
+      </w:r>
+      <w:r>
+        <w:rPr>
+          <w:rFonts w:eastAsia="Times New Roman" w:cstheme="minorHAnsi"/>
+          <w:color w:val="000000"/>
+          <w:sz w:val="24"/>
+          <w:szCs w:val="24"/>
+          <w:lang w:val="es-UY" w:eastAsia="es-UY"/>
+        </w:rPr>
+        <w:t xml:space="preserve">donde la </w:t>
+      </w:r>
+      <w:proofErr w:type="spellStart"/>
+      <w:r>
+        <w:rPr>
+          <w:rFonts w:eastAsia="Times New Roman" w:cstheme="minorHAnsi"/>
+          <w:color w:val="000000"/>
+          <w:sz w:val="24"/>
+          <w:szCs w:val="24"/>
+          <w:lang w:val="es-UY" w:eastAsia="es-UY"/>
+        </w:rPr>
+        <w:t>buqueda</w:t>
+      </w:r>
+      <w:proofErr w:type="spellEnd"/>
+      <w:r>
+        <w:rPr>
+          <w:rFonts w:eastAsia="Times New Roman" w:cstheme="minorHAnsi"/>
+          <w:color w:val="000000"/>
+          <w:sz w:val="24"/>
+          <w:szCs w:val="24"/>
+          <w:lang w:val="es-UY" w:eastAsia="es-UY"/>
+        </w:rPr>
+        <w:t xml:space="preserve"> de soluciones </w:t>
+      </w:r>
+      <w:proofErr w:type="spellStart"/>
+      <w:r>
+        <w:rPr>
+          <w:rFonts w:eastAsia="Times New Roman" w:cstheme="minorHAnsi"/>
+          <w:color w:val="000000"/>
+          <w:sz w:val="24"/>
+          <w:szCs w:val="24"/>
+          <w:lang w:val="es-UY" w:eastAsia="es-UY"/>
+        </w:rPr>
+        <w:t>esta</w:t>
+      </w:r>
+      <w:proofErr w:type="spellEnd"/>
+      <w:r>
+        <w:rPr>
+          <w:rFonts w:eastAsia="Times New Roman" w:cstheme="minorHAnsi"/>
+          <w:color w:val="000000"/>
+          <w:sz w:val="24"/>
+          <w:szCs w:val="24"/>
+          <w:lang w:val="es-UY" w:eastAsia="es-UY"/>
+        </w:rPr>
+        <w:t xml:space="preserve"> directamente relacionada con las soluciones de MDVRP, </w:t>
+      </w:r>
+      <w:r>
+        <w:rPr>
+          <w:rFonts w:eastAsia="Times New Roman" w:cstheme="minorHAnsi"/>
+          <w:color w:val="000000"/>
+          <w:sz w:val="24"/>
+          <w:szCs w:val="24"/>
+          <w:lang w:val="es-UY" w:eastAsia="es-UY"/>
+        </w:rPr>
+        <w:t xml:space="preserve">como por ejemplo </w:t>
       </w:r>
       <w:r>
         <w:rPr>
@@ -23351,6 +23525,46 @@
         </w:rPr>
         <w:t xml:space="preserve">importaciones, siendo necesario visitar un </w:t>
       </w:r>
+      <w:r>
+        <w:rPr>
+          <w:rFonts w:eastAsia="Times New Roman" w:cstheme="minorHAnsi"/>
+          <w:color w:val="000000"/>
+          <w:sz w:val="24"/>
+          <w:szCs w:val="24"/>
+          <w:lang w:val="es-UY" w:eastAsia="es-UY"/>
+        </w:rPr>
+        <w:t>depósito</w:t>
+      </w:r>
+      <w:r>
+        <w:rPr>
+          <w:rFonts w:eastAsia="Times New Roman" w:cstheme="minorHAnsi"/>
+          <w:color w:val="000000"/>
+          <w:sz w:val="24"/>
+          <w:szCs w:val="24"/>
+          <w:lang w:val="es-UY" w:eastAsia="es-UY"/>
+        </w:rPr>
+        <w:t>,</w:t>
+      </w:r>
+      <w:r>
+        <w:rPr>
+          <w:rFonts w:eastAsia="Times New Roman" w:cstheme="minorHAnsi"/>
+          <w:color w:val="000000"/>
+          <w:sz w:val="24"/>
+          <w:szCs w:val="24"/>
+          <w:lang w:val="es-UY" w:eastAsia="es-UY"/>
+        </w:rPr>
+        <w:t xml:space="preserve"> puerto y</w:t>
+      </w:r>
+      <w:r>
+        <w:rPr>
+          <w:rFonts w:eastAsia="Times New Roman" w:cstheme="minorHAnsi"/>
+          <w:color w:val="000000"/>
+          <w:sz w:val="24"/>
+          <w:szCs w:val="24"/>
+          <w:lang w:val="es-UY" w:eastAsia="es-UY"/>
+        </w:rPr>
+        <w:t xml:space="preserve"> </w:t>
+      </w:r>
       <w:proofErr w:type="gramStart"/>
       <w:r>
         <w:rPr>
@@ -23360,7 +23574,27 @@
           <w:szCs w:val="24"/>
           <w:lang w:val="es-UY" w:eastAsia="es-UY"/>
         </w:rPr>
-        <w:t>deposito</w:t>
+        <w:t>el</w:t>
+      </w:r>
+      <w:r>
+        <w:rPr>
+          <w:rFonts w:eastAsia="Times New Roman" w:cstheme="minorHAnsi"/>
+          <w:color w:val="000000"/>
+          <w:sz w:val="24"/>
+          <w:szCs w:val="24"/>
+          <w:lang w:val="es-UY" w:eastAsia="es-UY"/>
+        </w:rPr>
+        <w:t xml:space="preserve"> </w:t>
+      </w:r>
+      <w:r>
+        <w:rPr>
+          <w:rFonts w:eastAsia="Times New Roman" w:cstheme="minorHAnsi"/>
+          <w:color w:val="000000"/>
+          <w:sz w:val="24"/>
+          <w:szCs w:val="24"/>
+          <w:lang w:val="es-UY" w:eastAsia="es-UY"/>
+        </w:rPr>
+        <w:t>clientes</w:t>
       </w:r>
       <w:proofErr w:type="gramEnd"/>
       <w:r>
@@ -23371,27 +23605,7 @@
           <w:szCs w:val="24"/>
           <w:lang w:val="es-UY" w:eastAsia="es-UY"/>
         </w:rPr>
-        <w:t>,</w:t>
-      </w:r>
-      <w:r>
-        <w:rPr>
-          <w:rFonts w:eastAsia="Times New Roman" w:cstheme="minorHAnsi"/>
-          <w:color w:val="000000"/>
-          <w:sz w:val="24"/>
-          <w:szCs w:val="24"/>
-          <w:lang w:val="es-UY" w:eastAsia="es-UY"/>
-        </w:rPr>
-        <w:t xml:space="preserve"> puerto y </w:t>
-      </w:r>
-      <w:r>
-        <w:rPr>
-          <w:rFonts w:eastAsia="Times New Roman" w:cstheme="minorHAnsi"/>
-          <w:color w:val="000000"/>
-          <w:sz w:val="24"/>
-          <w:szCs w:val="24"/>
-          <w:lang w:val="es-UY" w:eastAsia="es-UY"/>
-        </w:rPr>
-        <w:t>clientes.</w:t>
+        <w:t>.</w:t>
       </w:r>
       <w:r>
         <w:rPr>
@@ -23453,18 +23667,16 @@
         </w:rPr>
         <w:t xml:space="preserve">el </w:t>
       </w:r>
-      <w:proofErr w:type="gramStart"/>
-      <w:r>
-        <w:rPr>
-          <w:rFonts w:eastAsia="Times New Roman" w:cstheme="minorHAnsi"/>
-          <w:color w:val="000000"/>
-          <w:sz w:val="24"/>
-          <w:szCs w:val="24"/>
-          <w:lang w:val="es-UY" w:eastAsia="es-UY"/>
-        </w:rPr>
-        <w:t>deposito</w:t>
-      </w:r>
-      <w:proofErr w:type="gramEnd"/>
+      <w:r>
+        <w:rPr>
+          <w:rFonts w:eastAsia="Times New Roman" w:cstheme="minorHAnsi"/>
+          <w:color w:val="000000"/>
+          <w:sz w:val="24"/>
+          <w:szCs w:val="24"/>
+          <w:lang w:val="es-UY" w:eastAsia="es-UY"/>
+        </w:rPr>
+        <w:t>depósito</w:t>
+      </w:r>
       <w:r>
         <w:rPr>
           <w:rFonts w:eastAsia="Times New Roman" w:cstheme="minorHAnsi"/>
@@ -23495,6 +23707,156 @@
         </w:rPr>
         <w:t xml:space="preserve">ara el caso de las importaciones, se parte del puerto, se descarga el </w:t>
       </w:r>
+      <w:r>
+        <w:rPr>
+          <w:rFonts w:eastAsia="Times New Roman" w:cstheme="minorHAnsi"/>
+          <w:color w:val="000000"/>
+          <w:sz w:val="24"/>
+          <w:szCs w:val="24"/>
+          <w:lang w:val="es-UY" w:eastAsia="es-UY"/>
+        </w:rPr>
+        <w:t>cont</w:t>
+      </w:r>
+      <w:r>
+        <w:rPr>
+          <w:rFonts w:eastAsia="Times New Roman" w:cstheme="minorHAnsi"/>
+          <w:color w:val="000000"/>
+          <w:sz w:val="24"/>
+          <w:szCs w:val="24"/>
+          <w:lang w:val="es-UY" w:eastAsia="es-UY"/>
+        </w:rPr>
+        <w:t>enedor</w:t>
+      </w:r>
+      <w:r>
+        <w:rPr>
+          <w:rFonts w:eastAsia="Times New Roman" w:cstheme="minorHAnsi"/>
+          <w:color w:val="000000"/>
+          <w:sz w:val="24"/>
+          <w:szCs w:val="24"/>
+          <w:lang w:val="es-UY" w:eastAsia="es-UY"/>
+        </w:rPr>
+        <w:t xml:space="preserve"> en el cliente y se lleva el </w:t>
+      </w:r>
+      <w:r>
+        <w:rPr>
+          <w:rFonts w:eastAsia="Times New Roman" w:cstheme="minorHAnsi"/>
+          <w:color w:val="000000"/>
+          <w:sz w:val="24"/>
+          <w:szCs w:val="24"/>
+          <w:lang w:val="es-UY" w:eastAsia="es-UY"/>
+        </w:rPr>
+        <w:t>contenedor</w:t>
+      </w:r>
+      <w:r>
+        <w:rPr>
+          <w:rFonts w:eastAsia="Times New Roman" w:cstheme="minorHAnsi"/>
+          <w:color w:val="000000"/>
+          <w:sz w:val="24"/>
+          <w:szCs w:val="24"/>
+          <w:lang w:val="es-UY" w:eastAsia="es-UY"/>
+        </w:rPr>
+        <w:t xml:space="preserve"> </w:t>
+      </w:r>
+      <w:r>
+        <w:rPr>
+          <w:rFonts w:eastAsia="Times New Roman" w:cstheme="minorHAnsi"/>
+          <w:color w:val="000000"/>
+          <w:sz w:val="24"/>
+          <w:szCs w:val="24"/>
+          <w:lang w:val="es-UY" w:eastAsia="es-UY"/>
+        </w:rPr>
+        <w:t>vacío</w:t>
+      </w:r>
+      <w:r>
+        <w:rPr>
+          <w:rFonts w:eastAsia="Times New Roman" w:cstheme="minorHAnsi"/>
+          <w:color w:val="000000"/>
+          <w:sz w:val="24"/>
+          <w:szCs w:val="24"/>
+          <w:lang w:val="es-UY" w:eastAsia="es-UY"/>
+        </w:rPr>
+        <w:t xml:space="preserve"> al </w:t>
+      </w:r>
+      <w:r>
+        <w:rPr>
+          <w:rFonts w:eastAsia="Times New Roman" w:cstheme="minorHAnsi"/>
+          <w:color w:val="000000"/>
+          <w:sz w:val="24"/>
+          <w:szCs w:val="24"/>
+          <w:lang w:val="es-UY" w:eastAsia="es-UY"/>
+        </w:rPr>
+        <w:t>depósito</w:t>
+      </w:r>
+      <w:r>
+        <w:rPr>
+          <w:rFonts w:eastAsia="Times New Roman" w:cstheme="minorHAnsi"/>
+          <w:color w:val="000000"/>
+          <w:sz w:val="24"/>
+          <w:szCs w:val="24"/>
+          <w:lang w:val="es-UY" w:eastAsia="es-UY"/>
+        </w:rPr>
+        <w:t>.</w:t>
+      </w:r>
+      <w:r>
+        <w:rPr>
+          <w:rFonts w:eastAsia="Times New Roman" w:cstheme="minorHAnsi"/>
+          <w:color w:val="000000"/>
+          <w:sz w:val="24"/>
+          <w:szCs w:val="24"/>
+          <w:lang w:val="es-UY" w:eastAsia="es-UY"/>
+        </w:rPr>
+        <w:t xml:space="preserve"> Estos problemas tienen dos</w:t>
+      </w:r>
+      <w:r>
+        <w:rPr>
+          <w:rFonts w:eastAsia="Times New Roman" w:cstheme="minorHAnsi"/>
+          <w:color w:val="000000"/>
+          <w:sz w:val="24"/>
+          <w:szCs w:val="24"/>
+          <w:lang w:val="es-UY" w:eastAsia="es-UY"/>
+        </w:rPr>
+        <w:t xml:space="preserve"> particularidades </w:t>
+      </w:r>
+      <w:r>
+        <w:rPr>
+          <w:rFonts w:eastAsia="Times New Roman" w:cstheme="minorHAnsi"/>
+          <w:color w:val="000000"/>
+          <w:sz w:val="24"/>
+          <w:szCs w:val="24"/>
+          <w:lang w:val="es-UY" w:eastAsia="es-UY"/>
+        </w:rPr>
+        <w:t>implícitas</w:t>
+      </w:r>
+      <w:r>
+        <w:rPr>
+          <w:rFonts w:eastAsia="Times New Roman" w:cstheme="minorHAnsi"/>
+          <w:color w:val="000000"/>
+          <w:sz w:val="24"/>
+          <w:szCs w:val="24"/>
+          <w:lang w:val="es-UY" w:eastAsia="es-UY"/>
+        </w:rPr>
+        <w:t xml:space="preserve">, una es el manejo de ventanas de tiempo para los clientes y otra es que el objetivo final </w:t>
+      </w:r>
+      <w:r>
+        <w:rPr>
+          <w:rFonts w:eastAsia="Times New Roman" w:cstheme="minorHAnsi"/>
+          <w:color w:val="000000"/>
+          <w:sz w:val="24"/>
+          <w:szCs w:val="24"/>
+          <w:lang w:val="es-UY" w:eastAsia="es-UY"/>
+        </w:rPr>
+        <w:t>r</w:t>
+      </w:r>
+      <w:r>
+        <w:rPr>
+          <w:rFonts w:eastAsia="Times New Roman" w:cstheme="minorHAnsi"/>
+          <w:color w:val="000000"/>
+          <w:sz w:val="24"/>
+          <w:szCs w:val="24"/>
+          <w:lang w:val="es-UY" w:eastAsia="es-UY"/>
+        </w:rPr>
+        <w:t xml:space="preserve">equiere encontrar la mejor ruta, </w:t>
+      </w:r>
       <w:proofErr w:type="spellStart"/>
       <w:r>
         <w:rPr>
@@ -23504,7 +23866,7 @@
           <w:szCs w:val="24"/>
           <w:lang w:val="es-UY" w:eastAsia="es-UY"/>
         </w:rPr>
-        <w:t>container</w:t>
+        <w:t>asi</w:t>
       </w:r>
       <w:proofErr w:type="spellEnd"/>
       <w:r>
@@ -23515,122 +23877,6 @@
           <w:szCs w:val="24"/>
           <w:lang w:val="es-UY" w:eastAsia="es-UY"/>
         </w:rPr>
-        <w:t xml:space="preserve"> en el cliente y se lleva el </w:t>
-      </w:r>
-      <w:proofErr w:type="spellStart"/>
-      <w:r>
-        <w:rPr>
-          <w:rFonts w:eastAsia="Times New Roman" w:cstheme="minorHAnsi"/>
-          <w:color w:val="000000"/>
-          <w:sz w:val="24"/>
-          <w:szCs w:val="24"/>
-          <w:lang w:val="es-UY" w:eastAsia="es-UY"/>
-        </w:rPr>
-        <w:t>container</w:t>
-      </w:r>
-      <w:proofErr w:type="spellEnd"/>
-      <w:r>
-        <w:rPr>
-          <w:rFonts w:eastAsia="Times New Roman" w:cstheme="minorHAnsi"/>
-          <w:color w:val="000000"/>
-          <w:sz w:val="24"/>
-          <w:szCs w:val="24"/>
-          <w:lang w:val="es-UY" w:eastAsia="es-UY"/>
-        </w:rPr>
-        <w:t xml:space="preserve"> </w:t>
-      </w:r>
-      <w:proofErr w:type="spellStart"/>
-      <w:r>
-        <w:rPr>
-          <w:rFonts w:eastAsia="Times New Roman" w:cstheme="minorHAnsi"/>
-          <w:color w:val="000000"/>
-          <w:sz w:val="24"/>
-          <w:szCs w:val="24"/>
-          <w:lang w:val="es-UY" w:eastAsia="es-UY"/>
-        </w:rPr>
-        <w:t>vacio</w:t>
-      </w:r>
-      <w:proofErr w:type="spellEnd"/>
-      <w:r>
-        <w:rPr>
-          <w:rFonts w:eastAsia="Times New Roman" w:cstheme="minorHAnsi"/>
-          <w:color w:val="000000"/>
-          <w:sz w:val="24"/>
-          <w:szCs w:val="24"/>
-          <w:lang w:val="es-UY" w:eastAsia="es-UY"/>
-        </w:rPr>
-        <w:t xml:space="preserve"> al </w:t>
-      </w:r>
-      <w:r>
-        <w:rPr>
-          <w:rFonts w:eastAsia="Times New Roman" w:cstheme="minorHAnsi"/>
-          <w:color w:val="000000"/>
-          <w:sz w:val="24"/>
-          <w:szCs w:val="24"/>
-          <w:lang w:val="es-UY" w:eastAsia="es-UY"/>
-        </w:rPr>
-        <w:t>depósito</w:t>
-      </w:r>
-      <w:r>
-        <w:rPr>
-          <w:rFonts w:eastAsia="Times New Roman" w:cstheme="minorHAnsi"/>
-          <w:color w:val="000000"/>
-          <w:sz w:val="24"/>
-          <w:szCs w:val="24"/>
-          <w:lang w:val="es-UY" w:eastAsia="es-UY"/>
-        </w:rPr>
-        <w:t xml:space="preserve">. Estos problemas tienen 2 particularidades </w:t>
-      </w:r>
-      <w:r>
-        <w:rPr>
-          <w:rFonts w:eastAsia="Times New Roman" w:cstheme="minorHAnsi"/>
-          <w:color w:val="000000"/>
-          <w:sz w:val="24"/>
-          <w:szCs w:val="24"/>
-          <w:lang w:val="es-UY" w:eastAsia="es-UY"/>
-        </w:rPr>
-        <w:t>implícitas</w:t>
-      </w:r>
-      <w:r>
-        <w:rPr>
-          <w:rFonts w:eastAsia="Times New Roman" w:cstheme="minorHAnsi"/>
-          <w:color w:val="000000"/>
-          <w:sz w:val="24"/>
-          <w:szCs w:val="24"/>
-          <w:lang w:val="es-UY" w:eastAsia="es-UY"/>
-        </w:rPr>
-        <w:t xml:space="preserve">, una es el manejo de ventanas de tiempo para los clientes y otra es que el objetivo final </w:t>
-      </w:r>
-      <w:r>
-        <w:rPr>
-          <w:rFonts w:eastAsia="Times New Roman" w:cstheme="minorHAnsi"/>
-          <w:color w:val="000000"/>
-          <w:sz w:val="24"/>
-          <w:szCs w:val="24"/>
-          <w:lang w:val="es-UY" w:eastAsia="es-UY"/>
-        </w:rPr>
-        <w:t xml:space="preserve">requiere encontrar la mejor ruta </w:t>
-      </w:r>
-      <w:proofErr w:type="spellStart"/>
-      <w:r>
-        <w:rPr>
-          <w:rFonts w:eastAsia="Times New Roman" w:cstheme="minorHAnsi"/>
-          <w:color w:val="000000"/>
-          <w:sz w:val="24"/>
-          <w:szCs w:val="24"/>
-          <w:lang w:val="es-UY" w:eastAsia="es-UY"/>
-        </w:rPr>
-        <w:t>asi</w:t>
-      </w:r>
-      <w:proofErr w:type="spellEnd"/>
-      <w:r>
-        <w:rPr>
-          <w:rFonts w:eastAsia="Times New Roman" w:cstheme="minorHAnsi"/>
-          <w:color w:val="000000"/>
-          <w:sz w:val="24"/>
-          <w:szCs w:val="24"/>
-          <w:lang w:val="es-UY" w:eastAsia="es-UY"/>
-        </w:rPr>
         <w:t xml:space="preserve"> como la cantidad </w:t>
       </w:r>
       <w:r>
@@ -23663,27 +23909,25 @@
         </w:rPr>
         <w:t xml:space="preserve">y los distintos tipos </w:t>
       </w:r>
-      <w:proofErr w:type="spellStart"/>
-      <w:r>
-        <w:rPr>
-          <w:rFonts w:eastAsia="Times New Roman" w:cstheme="minorHAnsi"/>
-          <w:color w:val="000000"/>
-          <w:sz w:val="24"/>
-          <w:szCs w:val="24"/>
-          <w:lang w:val="es-UY" w:eastAsia="es-UY"/>
-        </w:rPr>
-        <w:t>e</w:t>
-      </w:r>
-      <w:proofErr w:type="spellEnd"/>
-      <w:r>
-        <w:rPr>
-          <w:rFonts w:eastAsia="Times New Roman" w:cstheme="minorHAnsi"/>
-          <w:color w:val="000000"/>
-          <w:sz w:val="24"/>
-          <w:szCs w:val="24"/>
-          <w:lang w:val="es-UY" w:eastAsia="es-UY"/>
-        </w:rPr>
-        <w:t xml:space="preserve"> camiones necesarios. </w:t>
+      <w:r>
+        <w:rPr>
+          <w:rFonts w:eastAsia="Times New Roman" w:cstheme="minorHAnsi"/>
+          <w:color w:val="000000"/>
+          <w:sz w:val="24"/>
+          <w:szCs w:val="24"/>
+          <w:lang w:val="es-UY" w:eastAsia="es-UY"/>
+        </w:rPr>
+        <w:t>d</w:t>
+      </w:r>
+      <w:r>
+        <w:rPr>
+          <w:rFonts w:eastAsia="Times New Roman" w:cstheme="minorHAnsi"/>
+          <w:color w:val="000000"/>
+          <w:sz w:val="24"/>
+          <w:szCs w:val="24"/>
+          <w:lang w:val="es-UY" w:eastAsia="es-UY"/>
+        </w:rPr>
+        <w:t xml:space="preserve">e camiones necesarios. </w:t>
       </w:r>
       <w:proofErr w:type="gramStart"/>
       <w:r>
@@ -24027,17 +24271,27 @@
           <w:szCs w:val="24"/>
           <w:lang w:val="es-UY" w:eastAsia="es-UY"/>
         </w:rPr>
-        <w:t>. A estos modelos se lo conoce como MOM-MDVRP</w:t>
-      </w:r>
-      <w:r>
-        <w:rPr>
-          <w:rFonts w:eastAsia="Times New Roman" w:cstheme="minorHAnsi"/>
-          <w:color w:val="000000"/>
-          <w:sz w:val="24"/>
-          <w:szCs w:val="24"/>
-          <w:lang w:val="es-UY" w:eastAsia="es-UY"/>
-        </w:rPr>
-        <w:t xml:space="preserve"> y m</w:t>
+        <w:t>A estos modelos se lo conoce como MOM-MDVRP</w:t>
+      </w:r>
+      <w:r>
+        <w:rPr>
+          <w:rFonts w:eastAsia="Times New Roman" w:cstheme="minorHAnsi"/>
+          <w:color w:val="000000"/>
+          <w:sz w:val="24"/>
+          <w:szCs w:val="24"/>
+          <w:lang w:val="es-UY" w:eastAsia="es-UY"/>
+        </w:rPr>
+        <w:t>;</w:t>
+      </w:r>
+      <w:r>
+        <w:rPr>
+          <w:rFonts w:eastAsia="Times New Roman" w:cstheme="minorHAnsi"/>
+          <w:color w:val="000000"/>
+          <w:sz w:val="24"/>
+          <w:szCs w:val="24"/>
+          <w:lang w:val="es-UY" w:eastAsia="es-UY"/>
+        </w:rPr>
+        <w:t xml:space="preserve"> m</w:t>
       </w:r>
       <w:r>
         <w:rPr>
@@ -24147,7 +24401,47 @@
           <w:szCs w:val="24"/>
           <w:lang w:val="es-UY" w:eastAsia="es-UY"/>
         </w:rPr>
-        <w:t xml:space="preserve">Según el análisis de 147 publicaciones de MDVRP publicado en [Montoya], aproximadamente 12%  Corresponden a MOM-MDVRP y entre dichas publicaciones las funciones objetivos varían entre demanda, balanceo de carga de vehículos, número de vehículos, costo/distancia y otras. Centrándose la mayoría de las publicaciones como costo/distancia (un 80%). </w:t>
+        <w:t xml:space="preserve">Según el análisis de 147 publicaciones de MDVRP publicado en [Montoya], aproximadamente 12%  Corresponden a MOM-MDVRP y entre dichas publicaciones las funciones objetivos varían entre demanda, balanceo de carga de vehículos, número de vehículos, costo/distancia y otras. Centrándose </w:t>
+      </w:r>
+      <w:r>
+        <w:rPr>
+          <w:rFonts w:eastAsia="Times New Roman" w:cstheme="minorHAnsi"/>
+          <w:color w:val="000000"/>
+          <w:sz w:val="24"/>
+          <w:szCs w:val="24"/>
+          <w:lang w:val="es-UY" w:eastAsia="es-UY"/>
+        </w:rPr>
+        <w:t xml:space="preserve">en </w:t>
+      </w:r>
+      <w:r>
+        <w:rPr>
+          <w:rFonts w:eastAsia="Times New Roman" w:cstheme="minorHAnsi"/>
+          <w:color w:val="000000"/>
+          <w:sz w:val="24"/>
+          <w:szCs w:val="24"/>
+          <w:lang w:val="es-UY" w:eastAsia="es-UY"/>
+        </w:rPr>
+        <w:t xml:space="preserve">la mayoría de las publicaciones </w:t>
+      </w:r>
+      <w:r>
+        <w:rPr>
+          <w:rFonts w:eastAsia="Times New Roman" w:cstheme="minorHAnsi"/>
+          <w:color w:val="000000"/>
+          <w:sz w:val="24"/>
+          <w:szCs w:val="24"/>
+          <w:lang w:val="es-UY" w:eastAsia="es-UY"/>
+        </w:rPr>
+        <w:t>únicamente en el</w:t>
+      </w:r>
+      <w:r>
+        <w:rPr>
+          <w:rFonts w:eastAsia="Times New Roman" w:cstheme="minorHAnsi"/>
+          <w:color w:val="000000"/>
+          <w:sz w:val="24"/>
+          <w:szCs w:val="24"/>
+          <w:lang w:val="es-UY" w:eastAsia="es-UY"/>
+        </w:rPr>
+        <w:t xml:space="preserve"> costo/distancia (un 80%).</w:t>
       </w:r>
     </w:p>
     <w:p>
@@ -24340,7 +24634,6 @@
           <w:szCs w:val="24"/>
           <w:lang w:val="es-UY" w:eastAsia="es-UY"/>
         </w:rPr>
-        <w:lastRenderedPageBreak/>
         <w:t>            </w:t>
       </w:r>
       <w:r>
@@ -30809,7 +31102,7 @@
           <w:rPr>
             <w:noProof/>
           </w:rPr>
-          <w:t>15</w:t>
+          <w:t>18</w:t>
         </w:r>
         <w:r>
           <w:rPr>
@@ -33417,7 +33710,7 @@
 </file>
 
 <file path=customXml/itemProps1.xml><?xml version="1.0" encoding="utf-8"?>
-<ds:datastoreItem xmlns:ds="http://schemas.openxmlformats.org/officeDocument/2006/customXml" ds:itemID="{6A686902-446A-4FB5-BD87-E4F28E7761DA}">
+<ds:datastoreItem xmlns:ds="http://schemas.openxmlformats.org/officeDocument/2006/customXml" ds:itemID="{B5C55C53-A2A8-46DB-A0FB-B648FEF2C123}">
   <ds:schemaRefs>
     <ds:schemaRef ds:uri="http://schemas.openxmlformats.org/officeDocument/2006/bibliography"/>
   </ds:schemaRefs>

</xml_diff>